<commit_message>
Route informatie dinsdag bijgewerkt
</commit_message>
<xml_diff>
--- a/assets/routes/route-kort-dinsdag.docx
+++ b/assets/routes/route-kort-dinsdag.docx
@@ -1,6 +1,6 @@
 
 <file path=word/document.xml><?xml version="1.0" encoding="utf-8"?>
-<w:document xmlns:wpc="http://schemas.microsoft.com/office/word/2010/wordprocessingCanvas" xmlns:cx="http://schemas.microsoft.com/office/drawing/2014/chartex" xmlns:cx1="http://schemas.microsoft.com/office/drawing/2015/9/8/chartex" xmlns:cx2="http://schemas.microsoft.com/office/drawing/2015/10/21/chartex" xmlns:cx3="http://schemas.microsoft.com/office/drawing/2016/5/9/chartex" xmlns:cx4="http://schemas.microsoft.com/office/drawing/2016/5/10/chartex" xmlns:cx5="http://schemas.microsoft.com/office/drawing/2016/5/11/chartex" xmlns:cx6="http://schemas.microsoft.com/office/drawing/2016/5/12/chartex" xmlns:cx7="http://schemas.microsoft.com/office/drawing/2016/5/13/chartex" xmlns:cx8="http://schemas.microsoft.com/office/drawing/2016/5/14/chartex" xmlns:mc="http://schemas.openxmlformats.org/markup-compatibility/2006" xmlns:aink="http://schemas.microsoft.com/office/drawing/2016/ink" xmlns:am3d="http://schemas.microsoft.com/office/drawing/2017/model3d" xmlns:o="urn:schemas-microsoft-com:office:office" xmlns:oel="http://schemas.microsoft.com/office/2019/extlst" xmlns:r="http://schemas.openxmlformats.org/officeDocument/2006/relationships" xmlns:m="http://schemas.openxmlformats.org/officeDocument/2006/math" xmlns:v="urn:schemas-microsoft-com:vml" xmlns:wp14="http://schemas.microsoft.com/office/word/2010/wordprocessingDrawing" xmlns:wp="http://schemas.openxmlformats.org/drawingml/2006/wordprocessingDrawing" xmlns:w10="urn:schemas-microsoft-com:office:word" xmlns:w="http://schemas.openxmlformats.org/wordprocessingml/2006/main" xmlns:w14="http://schemas.microsoft.com/office/word/2010/wordml" xmlns:w15="http://schemas.microsoft.com/office/word/2012/wordml" xmlns:w16cex="http://schemas.microsoft.com/office/word/2018/wordml/cex" xmlns:w16cid="http://schemas.microsoft.com/office/word/2016/wordml/cid" xmlns:w16="http://schemas.microsoft.com/office/word/2018/wordml" xmlns:w16du="http://schemas.microsoft.com/office/word/2023/wordml/word16du" xmlns:w16sdtdh="http://schemas.microsoft.com/office/word/2020/wordml/sdtdatahash" xmlns:w16se="http://schemas.microsoft.com/office/word/2015/wordml/symex" xmlns:wpg="http://schemas.microsoft.com/office/word/2010/wordprocessingGroup" xmlns:wpi="http://schemas.microsoft.com/office/word/2010/wordprocessingInk" xmlns:wne="http://schemas.microsoft.com/office/word/2006/wordml" xmlns:wps="http://schemas.microsoft.com/office/word/2010/wordprocessingShape" mc:Ignorable="w14 w15 w16se w16cid w16 w16cex w16sdtdh w16du wp14">
+<w:document xmlns:wpc="http://schemas.microsoft.com/office/word/2010/wordprocessingCanvas" xmlns:cx="http://schemas.microsoft.com/office/drawing/2014/chartex" xmlns:cx1="http://schemas.microsoft.com/office/drawing/2015/9/8/chartex" xmlns:cx2="http://schemas.microsoft.com/office/drawing/2015/10/21/chartex" xmlns:cx3="http://schemas.microsoft.com/office/drawing/2016/5/9/chartex" xmlns:cx4="http://schemas.microsoft.com/office/drawing/2016/5/10/chartex" xmlns:cx5="http://schemas.microsoft.com/office/drawing/2016/5/11/chartex" xmlns:cx6="http://schemas.microsoft.com/office/drawing/2016/5/12/chartex" xmlns:cx7="http://schemas.microsoft.com/office/drawing/2016/5/13/chartex" xmlns:cx8="http://schemas.microsoft.com/office/drawing/2016/5/14/chartex" xmlns:mc="http://schemas.openxmlformats.org/markup-compatibility/2006" xmlns:aink="http://schemas.microsoft.com/office/drawing/2016/ink" xmlns:am3d="http://schemas.microsoft.com/office/drawing/2017/model3d" xmlns:o="urn:schemas-microsoft-com:office:office" xmlns:oel="http://schemas.microsoft.com/office/2019/extlst" xmlns:r="http://schemas.openxmlformats.org/officeDocument/2006/relationships" xmlns:m="http://schemas.openxmlformats.org/officeDocument/2006/math" xmlns:v="urn:schemas-microsoft-com:vml" xmlns:wp14="http://schemas.microsoft.com/office/word/2010/wordprocessingDrawing" xmlns:wp="http://schemas.openxmlformats.org/drawingml/2006/wordprocessingDrawing" xmlns:w10="urn:schemas-microsoft-com:office:word" xmlns:w="http://schemas.openxmlformats.org/wordprocessingml/2006/main" xmlns:w14="http://schemas.microsoft.com/office/word/2010/wordml" xmlns:w15="http://schemas.microsoft.com/office/word/2012/wordml" xmlns:w16cex="http://schemas.microsoft.com/office/word/2018/wordml/cex" xmlns:w16cid="http://schemas.microsoft.com/office/word/2016/wordml/cid" xmlns:w16="http://schemas.microsoft.com/office/word/2018/wordml" xmlns:w16du="http://schemas.microsoft.com/office/word/2023/wordml/word16du" xmlns:w16sdtdh="http://schemas.microsoft.com/office/word/2020/wordml/sdtdatahash" xmlns:w16sdtfl="http://schemas.microsoft.com/office/word/2024/wordml/sdtformatlock" xmlns:w16se="http://schemas.microsoft.com/office/word/2015/wordml/symex" xmlns:wpg="http://schemas.microsoft.com/office/word/2010/wordprocessingGroup" xmlns:wpi="http://schemas.microsoft.com/office/word/2010/wordprocessingInk" xmlns:wne="http://schemas.microsoft.com/office/word/2006/wordml" xmlns:wps="http://schemas.microsoft.com/office/word/2010/wordprocessingShape" mc:Ignorable="w14 w15 w16se w16cid w16 w16cex w16sdtdh w16sdtfl w16du wp14">
   <w:body>
     <w:p>
       <w:pPr>
@@ -28,7 +28,6 @@
           <w:color w:val="000000"/>
           <w:sz w:val="26"/>
           <w:szCs w:val="24"/>
-          <w:lang/>
         </w:rPr>
         <w:drawing>
           <wp:inline distT="0" distB="0" distL="0" distR="0" wp14:anchorId="603A3653" wp14:editId="3442EEBC">
@@ -85,7 +84,6 @@
           <w:color w:val="000000"/>
           <w:sz w:val="18"/>
           <w:szCs w:val="24"/>
-          <w:lang/>
         </w:rPr>
       </w:pPr>
       <w:r>
@@ -95,7 +93,6 @@
           <w:color w:val="000000"/>
           <w:sz w:val="26"/>
           <w:szCs w:val="24"/>
-          <w:lang/>
         </w:rPr>
         <w:t xml:space="preserve">Dinsdag </w:t>
       </w:r>
@@ -106,9 +103,9 @@
           <w:color w:val="000000"/>
           <w:sz w:val="26"/>
           <w:szCs w:val="24"/>
-          <w:lang w:val="en-US"/>
-        </w:rPr>
-        <w:t>21</w:t>
+          <w:lang w:val="nl-NL"/>
+        </w:rPr>
+        <w:t>1</w:t>
       </w:r>
       <w:r>
         <w:rPr>
@@ -117,9 +114,9 @@
           <w:color w:val="000000"/>
           <w:sz w:val="26"/>
           <w:szCs w:val="24"/>
-          <w:lang/>
-        </w:rPr>
-        <w:t xml:space="preserve"> mei</w:t>
+          <w:lang w:val="nl-NL"/>
+        </w:rPr>
+        <w:t>0 juni</w:t>
       </w:r>
       <w:r>
         <w:rPr>
@@ -128,7 +125,7 @@
           <w:color w:val="000000"/>
           <w:sz w:val="26"/>
           <w:szCs w:val="24"/>
-          <w:lang w:val="en-US"/>
+          <w:lang w:val="nl-NL"/>
         </w:rPr>
         <w:tab/>
       </w:r>
@@ -139,7 +136,6 @@
           <w:color w:val="000000"/>
           <w:sz w:val="26"/>
           <w:szCs w:val="24"/>
-          <w:lang/>
         </w:rPr>
         <w:t xml:space="preserve">Korte Route  </w:t>
       </w:r>
@@ -154,19 +150,78 @@
           <w:color w:val="000000"/>
           <w:sz w:val="18"/>
           <w:szCs w:val="24"/>
-          <w:lang w:val="en-US"/>
+          <w:lang w:val="nl-NL"/>
         </w:rPr>
       </w:pPr>
       <w:r>
         <w:rPr>
           <w:rFonts w:ascii="Calibri" w:eastAsia="Calibri" w:hAnsi="Calibri" w:cs="Calibri"/>
           <w:b/>
+          <w:noProof/>
           <w:color w:val="000000"/>
           <w:sz w:val="26"/>
           <w:szCs w:val="24"/>
-          <w:lang w:val="en-US"/>
-        </w:rPr>
-        <w:t>Trein s</w:t>
+          <w:lang w:val="nl-NL"/>
+        </w:rPr>
+        <mc:AlternateContent>
+          <mc:Choice Requires="wpi">
+            <w:drawing>
+              <wp:anchor distT="0" distB="0" distL="114300" distR="114300" simplePos="0" relativeHeight="251659264" behindDoc="0" locked="0" layoutInCell="1" allowOverlap="1" wp14:anchorId="22077AA4" wp14:editId="75D42A9B">
+                <wp:simplePos x="0" y="0"/>
+                <wp:positionH relativeFrom="column">
+                  <wp:posOffset>6705270</wp:posOffset>
+                </wp:positionH>
+                <wp:positionV relativeFrom="paragraph">
+                  <wp:posOffset>306465</wp:posOffset>
+                </wp:positionV>
+                <wp:extent cx="360" cy="360"/>
+                <wp:effectExtent l="57150" t="57150" r="57150" b="57150"/>
+                <wp:wrapNone/>
+                <wp:docPr id="1962917762" name="Ink 3"/>
+                <wp:cNvGraphicFramePr/>
+                <a:graphic xmlns:a="http://schemas.openxmlformats.org/drawingml/2006/main">
+                  <a:graphicData uri="http://schemas.microsoft.com/office/word/2010/wordprocessingInk">
+                    <w14:contentPart bwMode="auto" r:id="rId6">
+                      <w14:nvContentPartPr>
+                        <w14:cNvContentPartPr/>
+                      </w14:nvContentPartPr>
+                      <w14:xfrm>
+                        <a:off x="0" y="0"/>
+                        <a:ext cx="360" cy="360"/>
+                      </w14:xfrm>
+                    </w14:contentPart>
+                  </a:graphicData>
+                </a:graphic>
+              </wp:anchor>
+            </w:drawing>
+          </mc:Choice>
+          <mc:Fallback>
+            <w:pict>
+              <v:shapetype w14:anchorId="5FF8D679" id="_x0000_t75" coordsize="21600,21600" o:spt="75" o:preferrelative="t" path="m@4@5l@4@11@9@11@9@5xe" filled="f" stroked="f">
+                <v:stroke joinstyle="miter"/>
+                <v:formulas>
+                  <v:f eqn="if lineDrawn pixelLineWidth 0"/>
+                  <v:f eqn="sum @0 1 0"/>
+                  <v:f eqn="sum 0 0 @1"/>
+                  <v:f eqn="prod @2 1 2"/>
+                  <v:f eqn="prod @3 21600 pixelWidth"/>
+                  <v:f eqn="prod @3 21600 pixelHeight"/>
+                  <v:f eqn="sum @0 0 1"/>
+                  <v:f eqn="prod @6 1 2"/>
+                  <v:f eqn="prod @7 21600 pixelWidth"/>
+                  <v:f eqn="sum @8 21600 0"/>
+                  <v:f eqn="prod @7 21600 pixelHeight"/>
+                  <v:f eqn="sum @10 21600 0"/>
+                </v:formulas>
+                <v:path o:extrusionok="f" gradientshapeok="t" o:connecttype="rect"/>
+                <o:lock v:ext="edit" aspectratio="t"/>
+              </v:shapetype>
+              <v:shape id="Ink 3" o:spid="_x0000_s1026" type="#_x0000_t75" style="position:absolute;margin-left:527.25pt;margin-top:23.45pt;width:1.45pt;height:1.45pt;z-index:251659264;visibility:visible;mso-wrap-style:square;mso-wrap-distance-left:9pt;mso-wrap-distance-top:0;mso-wrap-distance-right:9pt;mso-wrap-distance-bottom:0;mso-position-horizontal:absolute;mso-position-horizontal-relative:text;mso-position-vertical:absolute;mso-position-vertical-relative:text" o:gfxdata="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">
+                <v:imagedata r:id="rId7" o:title=""/>
+              </v:shape>
+            </w:pict>
+          </mc:Fallback>
+        </mc:AlternateContent>
       </w:r>
       <w:r>
         <w:rPr>
@@ -175,7 +230,17 @@
           <w:color w:val="000000"/>
           <w:sz w:val="26"/>
           <w:szCs w:val="24"/>
-          <w:lang/>
+          <w:lang w:val="nl-NL"/>
+        </w:rPr>
+        <w:t>Trein s</w:t>
+      </w:r>
+      <w:r>
+        <w:rPr>
+          <w:rFonts w:ascii="Calibri" w:eastAsia="Calibri" w:hAnsi="Calibri" w:cs="Calibri"/>
+          <w:b/>
+          <w:color w:val="000000"/>
+          <w:sz w:val="26"/>
+          <w:szCs w:val="24"/>
         </w:rPr>
         <w:t>tation</w:t>
       </w:r>
@@ -190,7 +255,6 @@
           <w:color w:val="000000"/>
           <w:sz w:val="18"/>
           <w:szCs w:val="24"/>
-          <w:lang/>
         </w:rPr>
       </w:pPr>
       <w:r>
@@ -198,7 +262,6 @@
           <w:rFonts w:ascii="Calibri" w:eastAsia="Calibri" w:hAnsi="Calibri" w:cs="Calibri"/>
           <w:color w:val="222222"/>
           <w:szCs w:val="24"/>
-          <w:lang/>
         </w:rPr>
         <w:t xml:space="preserve">Stationsplein 14, 7573 AV Oldenzaal </w:t>
       </w:r>
@@ -212,7 +275,6 @@
           <w:color w:val="000000"/>
           <w:sz w:val="18"/>
           <w:szCs w:val="24"/>
-          <w:lang/>
         </w:rPr>
       </w:pPr>
       <w:r>
@@ -220,22 +282,63 @@
           <w:rFonts w:ascii="Calibri" w:eastAsia="Calibri" w:hAnsi="Calibri" w:cs="Calibri"/>
           <w:color w:val="000000"/>
           <w:szCs w:val="24"/>
-          <w:lang/>
-        </w:rPr>
-        <w:t xml:space="preserve">Starten tussen 17:45 en 19:00 (knipkaart afhalen kan vanaf 17:00) </w:t>
+        </w:rPr>
+        <w:t xml:space="preserve">Starten tussen </w:t>
+      </w:r>
+      <w:r>
+        <w:rPr>
+          <w:rFonts w:ascii="Calibri" w:eastAsia="Calibri" w:hAnsi="Calibri" w:cs="Calibri"/>
+          <w:color w:val="000000"/>
+          <w:szCs w:val="24"/>
+          <w:lang w:val="nl-NL"/>
+        </w:rPr>
+        <w:t>18:0</w:t>
+      </w:r>
+      <w:r>
+        <w:rPr>
+          <w:rFonts w:ascii="Calibri" w:eastAsia="Calibri" w:hAnsi="Calibri" w:cs="Calibri"/>
+          <w:color w:val="000000"/>
+          <w:szCs w:val="24"/>
+          <w:lang w:val="nl-NL"/>
+        </w:rPr>
+        <w:t>0</w:t>
+      </w:r>
+      <w:r>
+        <w:rPr>
+          <w:rFonts w:ascii="Calibri" w:eastAsia="Calibri" w:hAnsi="Calibri" w:cs="Calibri"/>
+          <w:color w:val="000000"/>
+          <w:szCs w:val="24"/>
+        </w:rPr>
+        <w:t xml:space="preserve"> en 19:00 (knipkaart afhalen kan vanaf 17:</w:t>
+      </w:r>
+      <w:r>
+        <w:rPr>
+          <w:rFonts w:ascii="Calibri" w:eastAsia="Calibri" w:hAnsi="Calibri" w:cs="Calibri"/>
+          <w:color w:val="000000"/>
+          <w:szCs w:val="24"/>
+          <w:lang w:val="nl-NL"/>
+        </w:rPr>
+        <w:t>3</w:t>
+      </w:r>
+      <w:r>
+        <w:rPr>
+          <w:rFonts w:ascii="Calibri" w:eastAsia="Calibri" w:hAnsi="Calibri" w:cs="Calibri"/>
+          <w:color w:val="000000"/>
+          <w:szCs w:val="24"/>
+        </w:rPr>
+        <w:t xml:space="preserve">0) </w:t>
       </w:r>
     </w:p>
     <w:p>
       <w:pPr>
         <w:numPr>
           <w:ilvl w:val="0"/>
-          <w:numId w:val="1"/>
+          <w:numId w:val="2"/>
         </w:numPr>
         <w:spacing w:after="0" w:line="257" w:lineRule="auto"/>
         <w:rPr>
           <w:rFonts w:ascii="Calibri" w:eastAsia="Calibri" w:hAnsi="Calibri" w:cs="Calibri"/>
           <w:color w:val="000000"/>
-          <w:lang/>
         </w:rPr>
       </w:pPr>
       <w:r>
@@ -244,23 +347,12 @@
           <w:color w:val="000000"/>
           <w:lang w:val="nl-NL"/>
         </w:rPr>
-        <w:t xml:space="preserve">Startpunt is het </w:t>
-      </w:r>
-      <w:proofErr w:type="gramStart"/>
-      <w:r>
-        <w:rPr>
-          <w:rFonts w:ascii="Calibri" w:eastAsia="Calibri" w:hAnsi="Calibri" w:cs="Calibri"/>
-          <w:color w:val="000000"/>
-          <w:lang w:val="nl-NL"/>
-        </w:rPr>
-        <w:t>NS station</w:t>
-      </w:r>
-      <w:proofErr w:type="gramEnd"/>
-      <w:r>
-        <w:rPr>
-          <w:rFonts w:ascii="Calibri" w:eastAsia="Calibri" w:hAnsi="Calibri" w:cs="Calibri"/>
-          <w:color w:val="000000"/>
-          <w:lang/>
+        <w:t>Startpunt is het NS station</w:t>
+      </w:r>
+      <w:r>
+        <w:rPr>
+          <w:rFonts w:ascii="Calibri" w:eastAsia="Calibri" w:hAnsi="Calibri" w:cs="Calibri"/>
+          <w:color w:val="000000"/>
         </w:rPr>
         <w:t> </w:t>
       </w:r>
@@ -269,13 +361,12 @@
       <w:pPr>
         <w:numPr>
           <w:ilvl w:val="0"/>
-          <w:numId w:val="1"/>
+          <w:numId w:val="3"/>
         </w:numPr>
         <w:spacing w:after="0" w:line="257" w:lineRule="auto"/>
         <w:rPr>
           <w:rFonts w:ascii="Calibri" w:eastAsia="Calibri" w:hAnsi="Calibri" w:cs="Calibri"/>
           <w:color w:val="000000"/>
-          <w:lang/>
         </w:rPr>
       </w:pPr>
       <w:r>
@@ -290,7 +381,6 @@
         <w:rPr>
           <w:rFonts w:ascii="Calibri" w:eastAsia="Calibri" w:hAnsi="Calibri" w:cs="Calibri"/>
           <w:color w:val="000000"/>
-          <w:lang/>
         </w:rPr>
         <w:t> </w:t>
       </w:r>
@@ -299,13 +389,12 @@
       <w:pPr>
         <w:numPr>
           <w:ilvl w:val="0"/>
-          <w:numId w:val="1"/>
+          <w:numId w:val="4"/>
         </w:numPr>
         <w:spacing w:after="0" w:line="257" w:lineRule="auto"/>
         <w:rPr>
           <w:rFonts w:ascii="Calibri" w:eastAsia="Calibri" w:hAnsi="Calibri" w:cs="Calibri"/>
           <w:color w:val="000000"/>
-          <w:lang/>
         </w:rPr>
       </w:pPr>
       <w:r>
@@ -338,7 +427,6 @@
         <w:rPr>
           <w:rFonts w:ascii="Calibri" w:eastAsia="Calibri" w:hAnsi="Calibri" w:cs="Calibri"/>
           <w:color w:val="000000"/>
-          <w:lang/>
         </w:rPr>
         <w:t> </w:t>
       </w:r>
@@ -347,13 +435,12 @@
       <w:pPr>
         <w:numPr>
           <w:ilvl w:val="0"/>
-          <w:numId w:val="1"/>
+          <w:numId w:val="5"/>
         </w:numPr>
         <w:spacing w:after="0" w:line="257" w:lineRule="auto"/>
         <w:rPr>
           <w:rFonts w:ascii="Calibri" w:eastAsia="Calibri" w:hAnsi="Calibri" w:cs="Calibri"/>
           <w:color w:val="000000"/>
-          <w:lang/>
         </w:rPr>
       </w:pPr>
       <w:r>
@@ -362,13 +449,30 @@
           <w:color w:val="000000"/>
           <w:lang w:val="nl-NL"/>
         </w:rPr>
-        <w:t>Bij de Stakenkamplaan rechtsaf het voetpad volgen. (Stakenkamplaan)</w:t>
-      </w:r>
-      <w:r>
-        <w:rPr>
-          <w:rFonts w:ascii="Calibri" w:eastAsia="Calibri" w:hAnsi="Calibri" w:cs="Calibri"/>
-          <w:color w:val="000000"/>
-          <w:lang/>
+        <w:t>Sla direct voorbij de Stakenbeek rechtsaf (</w:t>
+      </w:r>
+      <w:proofErr w:type="spellStart"/>
+      <w:r>
+        <w:rPr>
+          <w:rFonts w:ascii="Calibri" w:eastAsia="Calibri" w:hAnsi="Calibri" w:cs="Calibri"/>
+          <w:color w:val="000000"/>
+          <w:lang w:val="nl-NL"/>
+        </w:rPr>
+        <w:t>Stakenbeekpad</w:t>
+      </w:r>
+      <w:proofErr w:type="spellEnd"/>
+      <w:r>
+        <w:rPr>
+          <w:rFonts w:ascii="Calibri" w:eastAsia="Calibri" w:hAnsi="Calibri" w:cs="Calibri"/>
+          <w:color w:val="000000"/>
+          <w:lang w:val="nl-NL"/>
+        </w:rPr>
+        <w:t>)</w:t>
+      </w:r>
+      <w:r>
+        <w:rPr>
+          <w:rFonts w:ascii="Calibri" w:eastAsia="Calibri" w:hAnsi="Calibri" w:cs="Calibri"/>
+          <w:color w:val="000000"/>
         </w:rPr>
         <w:t> </w:t>
       </w:r>
@@ -377,13 +481,12 @@
       <w:pPr>
         <w:numPr>
           <w:ilvl w:val="0"/>
-          <w:numId w:val="1"/>
+          <w:numId w:val="6"/>
         </w:numPr>
         <w:spacing w:after="0" w:line="257" w:lineRule="auto"/>
         <w:rPr>
           <w:rFonts w:ascii="Calibri" w:eastAsia="Calibri" w:hAnsi="Calibri" w:cs="Calibri"/>
           <w:color w:val="000000"/>
-          <w:lang/>
         </w:rPr>
       </w:pPr>
       <w:r>
@@ -392,30 +495,12 @@
           <w:color w:val="000000"/>
           <w:lang w:val="nl-NL"/>
         </w:rPr>
-        <w:t>Neem het 2</w:t>
-      </w:r>
-      <w:r>
-        <w:rPr>
-          <w:rFonts w:ascii="Calibri" w:eastAsia="Calibri" w:hAnsi="Calibri" w:cs="Calibri"/>
-          <w:color w:val="000000"/>
-          <w:vertAlign w:val="superscript"/>
-          <w:lang w:val="nl-NL"/>
-        </w:rPr>
-        <w:t>e</w:t>
-      </w:r>
-      <w:r>
-        <w:rPr>
-          <w:rFonts w:ascii="Calibri" w:eastAsia="Calibri" w:hAnsi="Calibri" w:cs="Calibri"/>
-          <w:color w:val="000000"/>
-          <w:lang w:val="nl-NL"/>
-        </w:rPr>
-        <w:t xml:space="preserve"> voetpad linksaf het park in, richting de muziekkoepel.</w:t>
-      </w:r>
-      <w:r>
-        <w:rPr>
-          <w:rFonts w:ascii="Calibri" w:eastAsia="Calibri" w:hAnsi="Calibri" w:cs="Calibri"/>
-          <w:color w:val="000000"/>
-          <w:lang/>
+        <w:t>Neem de 3e weg links (Lijsterstraat).</w:t>
+      </w:r>
+      <w:r>
+        <w:rPr>
+          <w:rFonts w:ascii="Calibri" w:eastAsia="Calibri" w:hAnsi="Calibri" w:cs="Calibri"/>
+          <w:color w:val="000000"/>
         </w:rPr>
         <w:t> </w:t>
       </w:r>
@@ -424,13 +509,12 @@
       <w:pPr>
         <w:numPr>
           <w:ilvl w:val="0"/>
-          <w:numId w:val="1"/>
+          <w:numId w:val="7"/>
         </w:numPr>
         <w:spacing w:after="0" w:line="257" w:lineRule="auto"/>
         <w:rPr>
           <w:rFonts w:ascii="Calibri" w:eastAsia="Calibri" w:hAnsi="Calibri" w:cs="Calibri"/>
           <w:color w:val="000000"/>
-          <w:lang/>
         </w:rPr>
       </w:pPr>
       <w:r>
@@ -439,13 +523,12 @@
           <w:color w:val="000000"/>
           <w:lang w:val="nl-NL"/>
         </w:rPr>
-        <w:t>Bij de muziekkoepel linksaf het voetpad in</w:t>
-      </w:r>
-      <w:r>
-        <w:rPr>
-          <w:rFonts w:ascii="Calibri" w:eastAsia="Calibri" w:hAnsi="Calibri" w:cs="Calibri"/>
-          <w:color w:val="000000"/>
-          <w:lang/>
+        <w:t>Steek de weg (Stakenkamplaan) over en loop het park in, richting de muziekkoepel.</w:t>
+      </w:r>
+      <w:r>
+        <w:rPr>
+          <w:rFonts w:ascii="Calibri" w:eastAsia="Calibri" w:hAnsi="Calibri" w:cs="Calibri"/>
+          <w:color w:val="000000"/>
         </w:rPr>
         <w:t> </w:t>
       </w:r>
@@ -454,13 +537,12 @@
       <w:pPr>
         <w:numPr>
           <w:ilvl w:val="0"/>
-          <w:numId w:val="1"/>
+          <w:numId w:val="8"/>
         </w:numPr>
         <w:spacing w:after="0" w:line="257" w:lineRule="auto"/>
         <w:rPr>
           <w:rFonts w:ascii="Calibri" w:eastAsia="Calibri" w:hAnsi="Calibri" w:cs="Calibri"/>
           <w:color w:val="000000"/>
-          <w:lang/>
         </w:rPr>
       </w:pPr>
       <w:r>
@@ -469,31 +551,12 @@
           <w:color w:val="000000"/>
           <w:lang w:val="nl-NL"/>
         </w:rPr>
-        <w:t>Blijf het voetpad volgen, over de parkeerplaats tot aan de straat en sla rechtsaf (</w:t>
-      </w:r>
-      <w:proofErr w:type="spellStart"/>
-      <w:r>
-        <w:rPr>
-          <w:rFonts w:ascii="Calibri" w:eastAsia="Calibri" w:hAnsi="Calibri" w:cs="Calibri"/>
-          <w:color w:val="000000"/>
-          <w:lang w:val="nl-NL"/>
-        </w:rPr>
-        <w:t>Helmichstraat</w:t>
-      </w:r>
-      <w:proofErr w:type="spellEnd"/>
-      <w:r>
-        <w:rPr>
-          <w:rFonts w:ascii="Calibri" w:eastAsia="Calibri" w:hAnsi="Calibri" w:cs="Calibri"/>
-          <w:color w:val="000000"/>
-          <w:lang w:val="nl-NL"/>
-        </w:rPr>
-        <w:t>)</w:t>
-      </w:r>
-      <w:r>
-        <w:rPr>
-          <w:rFonts w:ascii="Calibri" w:eastAsia="Calibri" w:hAnsi="Calibri" w:cs="Calibri"/>
-          <w:color w:val="000000"/>
-          <w:lang/>
+        <w:t>Bij de muziekkoepel linksaf het voetpad in</w:t>
+      </w:r>
+      <w:r>
+        <w:rPr>
+          <w:rFonts w:ascii="Calibri" w:eastAsia="Calibri" w:hAnsi="Calibri" w:cs="Calibri"/>
+          <w:color w:val="000000"/>
         </w:rPr>
         <w:t> </w:t>
       </w:r>
@@ -502,13 +565,12 @@
       <w:pPr>
         <w:numPr>
           <w:ilvl w:val="0"/>
-          <w:numId w:val="1"/>
+          <w:numId w:val="9"/>
         </w:numPr>
         <w:spacing w:after="0" w:line="257" w:lineRule="auto"/>
         <w:rPr>
           <w:rFonts w:ascii="Calibri" w:eastAsia="Calibri" w:hAnsi="Calibri" w:cs="Calibri"/>
           <w:color w:val="000000"/>
-          <w:lang/>
         </w:rPr>
       </w:pPr>
       <w:r>
@@ -517,7 +579,7 @@
           <w:color w:val="000000"/>
           <w:lang w:val="nl-NL"/>
         </w:rPr>
-        <w:t xml:space="preserve">Blijf de </w:t>
+        <w:t>Blijf het voetpad volgen, over de parkeerplaats tot aan de straat en sla rechtsaf (</w:t>
       </w:r>
       <w:proofErr w:type="spellStart"/>
       <w:r>
@@ -535,13 +597,12 @@
           <w:color w:val="000000"/>
           <w:lang w:val="nl-NL"/>
         </w:rPr>
-        <w:t xml:space="preserve"> over de stoep volgen tot aan het einde en sla dan linksaf (Schapendijk) </w:t>
-      </w:r>
-      <w:r>
-        <w:rPr>
-          <w:rFonts w:ascii="Calibri" w:eastAsia="Calibri" w:hAnsi="Calibri" w:cs="Calibri"/>
-          <w:color w:val="000000"/>
-          <w:lang/>
+        <w:t>)</w:t>
+      </w:r>
+      <w:r>
+        <w:rPr>
+          <w:rFonts w:ascii="Calibri" w:eastAsia="Calibri" w:hAnsi="Calibri" w:cs="Calibri"/>
+          <w:color w:val="000000"/>
         </w:rPr>
         <w:t> </w:t>
       </w:r>
@@ -550,13 +611,12 @@
       <w:pPr>
         <w:numPr>
           <w:ilvl w:val="0"/>
-          <w:numId w:val="1"/>
+          <w:numId w:val="10"/>
         </w:numPr>
         <w:spacing w:after="0" w:line="257" w:lineRule="auto"/>
         <w:rPr>
           <w:rFonts w:ascii="Calibri" w:eastAsia="Calibri" w:hAnsi="Calibri" w:cs="Calibri"/>
           <w:color w:val="000000"/>
-          <w:lang/>
         </w:rPr>
       </w:pPr>
       <w:r>
@@ -565,7 +625,7 @@
           <w:color w:val="000000"/>
           <w:lang w:val="nl-NL"/>
         </w:rPr>
-        <w:t>Blijf de Schapendijk volgen tot de bocht naar links en steek daar over de zijweg in (</w:t>
+        <w:t xml:space="preserve">Blijf de </w:t>
       </w:r>
       <w:proofErr w:type="spellStart"/>
       <w:r>
@@ -574,7 +634,7 @@
           <w:color w:val="000000"/>
           <w:lang w:val="nl-NL"/>
         </w:rPr>
-        <w:t>Haermansweg</w:t>
+        <w:t>Helmichstraat</w:t>
       </w:r>
       <w:proofErr w:type="spellEnd"/>
       <w:r>
@@ -583,13 +643,12 @@
           <w:color w:val="000000"/>
           <w:lang w:val="nl-NL"/>
         </w:rPr>
-        <w:t>) (wandelroutepaal T54).</w:t>
-      </w:r>
-      <w:r>
-        <w:rPr>
-          <w:rFonts w:ascii="Calibri" w:eastAsia="Calibri" w:hAnsi="Calibri" w:cs="Calibri"/>
-          <w:color w:val="000000"/>
-          <w:lang/>
+        <w:t xml:space="preserve"> over de stoep volgen tot aan het einde en sla dan linksaf (Schapendijk) </w:t>
+      </w:r>
+      <w:r>
+        <w:rPr>
+          <w:rFonts w:ascii="Calibri" w:eastAsia="Calibri" w:hAnsi="Calibri" w:cs="Calibri"/>
+          <w:color w:val="000000"/>
         </w:rPr>
         <w:t> </w:t>
       </w:r>
@@ -598,13 +657,12 @@
       <w:pPr>
         <w:numPr>
           <w:ilvl w:val="0"/>
-          <w:numId w:val="1"/>
+          <w:numId w:val="11"/>
         </w:numPr>
         <w:spacing w:after="0" w:line="257" w:lineRule="auto"/>
         <w:rPr>
           <w:rFonts w:ascii="Calibri" w:eastAsia="Calibri" w:hAnsi="Calibri" w:cs="Calibri"/>
           <w:color w:val="000000"/>
-          <w:lang/>
         </w:rPr>
       </w:pPr>
       <w:r>
@@ -613,7 +671,7 @@
           <w:color w:val="000000"/>
           <w:lang w:val="nl-NL"/>
         </w:rPr>
-        <w:t xml:space="preserve">Blijf de </w:t>
+        <w:t>Blijf de Schapendijk volgen tot de bocht naar links en steek daar over de zijweg in (</w:t>
       </w:r>
       <w:proofErr w:type="spellStart"/>
       <w:r>
@@ -631,13 +689,12 @@
           <w:color w:val="000000"/>
           <w:lang w:val="nl-NL"/>
         </w:rPr>
-        <w:t xml:space="preserve"> volgen tot het einde en sla dan rechtsaf (wandelroutepaal R69).</w:t>
-      </w:r>
-      <w:r>
-        <w:rPr>
-          <w:rFonts w:ascii="Calibri" w:eastAsia="Calibri" w:hAnsi="Calibri" w:cs="Calibri"/>
-          <w:color w:val="000000"/>
-          <w:lang/>
+        <w:t>) (wandelroutepaal T54).</w:t>
+      </w:r>
+      <w:r>
+        <w:rPr>
+          <w:rFonts w:ascii="Calibri" w:eastAsia="Calibri" w:hAnsi="Calibri" w:cs="Calibri"/>
+          <w:color w:val="000000"/>
         </w:rPr>
         <w:t> </w:t>
       </w:r>
@@ -646,13 +703,12 @@
       <w:pPr>
         <w:numPr>
           <w:ilvl w:val="0"/>
-          <w:numId w:val="1"/>
+          <w:numId w:val="12"/>
         </w:numPr>
         <w:spacing w:after="0" w:line="257" w:lineRule="auto"/>
         <w:rPr>
           <w:rFonts w:ascii="Calibri" w:eastAsia="Calibri" w:hAnsi="Calibri" w:cs="Calibri"/>
           <w:color w:val="000000"/>
-          <w:lang/>
         </w:rPr>
       </w:pPr>
       <w:r>
@@ -661,7 +717,7 @@
           <w:color w:val="000000"/>
           <w:lang w:val="nl-NL"/>
         </w:rPr>
-        <w:t>Volg de weg naar links neem het eerste voet/fietspad linksaf (</w:t>
+        <w:t xml:space="preserve">Blijf de </w:t>
       </w:r>
       <w:proofErr w:type="spellStart"/>
       <w:r>
@@ -670,7 +726,7 @@
           <w:color w:val="000000"/>
           <w:lang w:val="nl-NL"/>
         </w:rPr>
-        <w:t>Harinkweg</w:t>
+        <w:t>Haermansweg</w:t>
       </w:r>
       <w:proofErr w:type="spellEnd"/>
       <w:r>
@@ -679,20 +735,65 @@
           <w:color w:val="000000"/>
           <w:lang w:val="nl-NL"/>
         </w:rPr>
-        <w:t>)</w:t>
-      </w:r>
-      <w:r>
-        <w:rPr>
-          <w:rFonts w:ascii="Calibri" w:eastAsia="Calibri" w:hAnsi="Calibri" w:cs="Calibri"/>
-          <w:color w:val="000000"/>
-          <w:lang/>
+        <w:t xml:space="preserve"> volgen tot het einde en sla dan rechtsaf (wandelroutepaal R69).</w:t>
+      </w:r>
+      <w:r>
+        <w:rPr>
+          <w:rFonts w:ascii="Calibri" w:eastAsia="Calibri" w:hAnsi="Calibri" w:cs="Calibri"/>
+          <w:color w:val="000000"/>
         </w:rPr>
         <w:t> </w:t>
       </w:r>
     </w:p>
     <w:p>
       <w:pPr>
-        <w:spacing w:after="0"/>
+        <w:numPr>
+          <w:ilvl w:val="0"/>
+          <w:numId w:val="13"/>
+        </w:numPr>
+        <w:spacing w:after="0" w:line="257" w:lineRule="auto"/>
+        <w:rPr>
+          <w:rFonts w:ascii="Calibri" w:eastAsia="Calibri" w:hAnsi="Calibri" w:cs="Calibri"/>
+          <w:color w:val="000000"/>
+        </w:rPr>
+      </w:pPr>
+      <w:r>
+        <w:rPr>
+          <w:rFonts w:ascii="Calibri" w:eastAsia="Calibri" w:hAnsi="Calibri" w:cs="Calibri"/>
+          <w:color w:val="000000"/>
+          <w:lang w:val="nl-NL"/>
+        </w:rPr>
+        <w:t>Volg de weg naar links neem het eerste voet/fietspad linksaf (</w:t>
+      </w:r>
+      <w:proofErr w:type="spellStart"/>
+      <w:r>
+        <w:rPr>
+          <w:rFonts w:ascii="Calibri" w:eastAsia="Calibri" w:hAnsi="Calibri" w:cs="Calibri"/>
+          <w:color w:val="000000"/>
+          <w:lang w:val="nl-NL"/>
+        </w:rPr>
+        <w:t>Harinkweg</w:t>
+      </w:r>
+      <w:proofErr w:type="spellEnd"/>
+      <w:r>
+        <w:rPr>
+          <w:rFonts w:ascii="Calibri" w:eastAsia="Calibri" w:hAnsi="Calibri" w:cs="Calibri"/>
+          <w:color w:val="000000"/>
+          <w:lang w:val="nl-NL"/>
+        </w:rPr>
+        <w:t>)</w:t>
+      </w:r>
+      <w:r>
+        <w:rPr>
+          <w:rFonts w:ascii="Calibri" w:eastAsia="Calibri" w:hAnsi="Calibri" w:cs="Calibri"/>
+          <w:color w:val="000000"/>
+        </w:rPr>
+        <w:t> </w:t>
+      </w:r>
+    </w:p>
+    <w:p>
+      <w:pPr>
+        <w:spacing w:after="0" w:line="257" w:lineRule="auto"/>
         <w:ind w:left="720"/>
         <w:rPr>
           <w:rFonts w:ascii="Calibri" w:eastAsia="Calibri" w:hAnsi="Calibri" w:cs="Calibri"/>
@@ -709,6 +810,15 @@
           <w:lang w:val="nl-NL"/>
         </w:rPr>
         <w:br/>
+      </w:r>
+      <w:r>
+        <w:rPr>
+          <w:rFonts w:ascii="Calibri" w:eastAsia="Calibri" w:hAnsi="Calibri" w:cs="Calibri"/>
+          <w:b/>
+          <w:bCs/>
+          <w:color w:val="000000"/>
+          <w:lang w:val="nl-NL"/>
+        </w:rPr>
         <w:t>Let op Lange route gaat hier rechts.</w:t>
       </w:r>
       <w:r>
@@ -724,13 +834,12 @@
       <w:pPr>
         <w:numPr>
           <w:ilvl w:val="0"/>
-          <w:numId w:val="1"/>
+          <w:numId w:val="15"/>
         </w:numPr>
         <w:spacing w:after="0" w:line="257" w:lineRule="auto"/>
         <w:rPr>
           <w:rFonts w:ascii="Calibri" w:eastAsia="Calibri" w:hAnsi="Calibri" w:cs="Calibri"/>
           <w:color w:val="000000"/>
-          <w:lang/>
         </w:rPr>
       </w:pPr>
       <w:r>
@@ -763,7 +872,6 @@
         <w:rPr>
           <w:rFonts w:ascii="Calibri" w:eastAsia="Calibri" w:hAnsi="Calibri" w:cs="Calibri"/>
           <w:color w:val="000000"/>
-          <w:lang/>
         </w:rPr>
         <w:t> </w:t>
       </w:r>
@@ -772,13 +880,12 @@
       <w:pPr>
         <w:numPr>
           <w:ilvl w:val="0"/>
-          <w:numId w:val="1"/>
+          <w:numId w:val="16"/>
         </w:numPr>
         <w:spacing w:after="0" w:line="257" w:lineRule="auto"/>
         <w:rPr>
           <w:rFonts w:ascii="Calibri" w:eastAsia="Calibri" w:hAnsi="Calibri" w:cs="Calibri"/>
           <w:color w:val="000000"/>
-          <w:lang/>
         </w:rPr>
       </w:pPr>
       <w:proofErr w:type="spellStart"/>
@@ -803,7 +910,6 @@
         <w:rPr>
           <w:rFonts w:ascii="Calibri" w:eastAsia="Calibri" w:hAnsi="Calibri" w:cs="Calibri"/>
           <w:color w:val="000000"/>
-          <w:lang/>
         </w:rPr>
         <w:t> </w:t>
       </w:r>
@@ -812,13 +918,12 @@
       <w:pPr>
         <w:numPr>
           <w:ilvl w:val="0"/>
-          <w:numId w:val="1"/>
+          <w:numId w:val="17"/>
         </w:numPr>
         <w:spacing w:after="0" w:line="257" w:lineRule="auto"/>
         <w:rPr>
           <w:rFonts w:ascii="Calibri" w:eastAsia="Calibri" w:hAnsi="Calibri" w:cs="Calibri"/>
           <w:color w:val="000000"/>
-          <w:lang/>
         </w:rPr>
       </w:pPr>
       <w:r>
@@ -833,7 +938,6 @@
         <w:rPr>
           <w:rFonts w:ascii="Calibri" w:eastAsia="Calibri" w:hAnsi="Calibri" w:cs="Calibri"/>
           <w:color w:val="000000"/>
-          <w:lang/>
         </w:rPr>
         <w:t> </w:t>
       </w:r>
@@ -842,13 +946,12 @@
       <w:pPr>
         <w:numPr>
           <w:ilvl w:val="0"/>
-          <w:numId w:val="1"/>
+          <w:numId w:val="18"/>
         </w:numPr>
         <w:spacing w:after="0" w:line="257" w:lineRule="auto"/>
         <w:rPr>
           <w:rFonts w:ascii="Calibri" w:eastAsia="Calibri" w:hAnsi="Calibri" w:cs="Calibri"/>
           <w:color w:val="000000"/>
-          <w:lang/>
         </w:rPr>
       </w:pPr>
       <w:r>
@@ -858,6 +961,13 @@
           <w:lang w:val="nl-NL"/>
         </w:rPr>
         <w:t>Weg naar links blijven volgen tot aan de kruising en dan rechtsaf (Groene Loper) door de spoortunnel.</w:t>
+      </w:r>
+      <w:r>
+        <w:rPr>
+          <w:rFonts w:ascii="Calibri" w:eastAsia="Calibri" w:hAnsi="Calibri" w:cs="Calibri"/>
+          <w:color w:val="000000"/>
+        </w:rPr>
+        <w:t> </w:t>
       </w:r>
     </w:p>
     <w:p>
@@ -867,14 +977,13 @@
         <w:rPr>
           <w:rFonts w:ascii="Calibri" w:eastAsia="Calibri" w:hAnsi="Calibri" w:cs="Calibri"/>
           <w:color w:val="000000"/>
-          <w:lang/>
-        </w:rPr>
-      </w:pPr>
-      <w:r>
-        <w:rPr>
-          <w:rFonts w:ascii="Calibri" w:eastAsia="Calibri" w:hAnsi="Calibri" w:cs="Calibri"/>
-          <w:color w:val="000000"/>
-          <w:lang/>
+          <w:lang w:val="en-US"/>
+        </w:rPr>
+      </w:pPr>
+      <w:r>
+        <w:rPr>
+          <w:rFonts w:ascii="Calibri" w:eastAsia="Calibri" w:hAnsi="Calibri" w:cs="Calibri"/>
+          <w:color w:val="000000"/>
         </w:rPr>
         <w:t> </w:t>
       </w:r>
@@ -884,7 +993,6 @@
           <w:color w:val="000000"/>
           <w:sz w:val="18"/>
           <w:szCs w:val="24"/>
-          <w:lang/>
         </w:rPr>
         <w:br w:type="page"/>
       </w:r>
@@ -898,7 +1006,6 @@
           <w:color w:val="000000"/>
           <w:sz w:val="18"/>
           <w:szCs w:val="24"/>
-          <w:lang/>
         </w:rPr>
       </w:pPr>
       <w:r>
@@ -907,7 +1014,6 @@
           <w:color w:val="000000"/>
           <w:sz w:val="18"/>
           <w:szCs w:val="24"/>
-          <w:lang/>
         </w:rPr>
         <w:lastRenderedPageBreak/>
         <w:t xml:space="preserve"> </w:t>
@@ -928,7 +1034,6 @@
           <w:color w:val="000000"/>
           <w:sz w:val="18"/>
           <w:szCs w:val="24"/>
-          <w:lang/>
         </w:rPr>
       </w:pPr>
       <w:r>
@@ -936,7 +1041,6 @@
           <w:rFonts w:ascii="Calibri" w:eastAsia="Calibri" w:hAnsi="Calibri" w:cs="Calibri"/>
           <w:color w:val="000000"/>
           <w:szCs w:val="24"/>
-          <w:lang/>
         </w:rPr>
         <w:tab/>
       </w:r>
@@ -947,7 +1051,6 @@
           <w:color w:val="000000"/>
           <w:sz w:val="26"/>
           <w:szCs w:val="24"/>
-          <w:lang/>
         </w:rPr>
         <w:t xml:space="preserve">Dinsdag </w:t>
       </w:r>
@@ -958,9 +1061,9 @@
           <w:color w:val="000000"/>
           <w:sz w:val="26"/>
           <w:szCs w:val="24"/>
-          <w:lang w:val="en-US"/>
-        </w:rPr>
-        <w:t>21</w:t>
+          <w:lang w:val="nl-NL"/>
+        </w:rPr>
+        <w:t>10 juni</w:t>
       </w:r>
       <w:r>
         <w:rPr>
@@ -969,9 +1072,8 @@
           <w:color w:val="000000"/>
           <w:sz w:val="26"/>
           <w:szCs w:val="24"/>
-          <w:lang/>
-        </w:rPr>
-        <w:t xml:space="preserve"> mei </w:t>
+        </w:rPr>
+        <w:t xml:space="preserve"> </w:t>
       </w:r>
       <w:r>
         <w:rPr>
@@ -980,7 +1082,6 @@
           <w:color w:val="000000"/>
           <w:sz w:val="26"/>
           <w:szCs w:val="24"/>
-          <w:lang/>
         </w:rPr>
         <w:tab/>
         <w:t xml:space="preserve"> </w:t>
@@ -992,7 +1093,6 @@
           <w:color w:val="000000"/>
           <w:sz w:val="26"/>
           <w:szCs w:val="24"/>
-          <w:lang/>
         </w:rPr>
         <w:tab/>
         <w:t xml:space="preserve"> </w:t>
@@ -1004,7 +1104,6 @@
           <w:color w:val="000000"/>
           <w:sz w:val="26"/>
           <w:szCs w:val="24"/>
-          <w:lang/>
         </w:rPr>
         <w:tab/>
         <w:t xml:space="preserve"> </w:t>
@@ -1016,7 +1115,6 @@
           <w:color w:val="000000"/>
           <w:sz w:val="26"/>
           <w:szCs w:val="24"/>
-          <w:lang/>
         </w:rPr>
         <w:tab/>
         <w:t xml:space="preserve">Korte Route  </w:t>
@@ -1032,7 +1130,6 @@
           <w:color w:val="000000"/>
           <w:sz w:val="18"/>
           <w:szCs w:val="24"/>
-          <w:lang/>
         </w:rPr>
       </w:pPr>
       <w:r>
@@ -1042,7 +1139,6 @@
           <w:color w:val="000000"/>
           <w:sz w:val="26"/>
           <w:szCs w:val="24"/>
-          <w:lang/>
         </w:rPr>
         <w:t>NS Station</w:t>
       </w:r>
@@ -1057,7 +1153,6 @@
           <w:color w:val="000000"/>
           <w:sz w:val="18"/>
           <w:szCs w:val="24"/>
-          <w:lang/>
         </w:rPr>
       </w:pPr>
       <w:r>
@@ -1066,7 +1161,6 @@
           <w:color w:val="000000"/>
           <w:sz w:val="18"/>
           <w:szCs w:val="24"/>
-          <w:lang/>
         </w:rPr>
         <w:t xml:space="preserve"> </w:t>
       </w:r>
@@ -1074,36 +1168,319 @@
     <w:p>
       <w:pPr>
         <w:spacing w:after="0"/>
-        <w:rPr>
-          <w:rFonts w:ascii="Calibri" w:eastAsia="Calibri" w:hAnsi="Calibri" w:cs="Calibri"/>
-          <w:color w:val="000000"/>
-          <w:sz w:val="18"/>
+      </w:pPr>
+      <w:r>
+        <w:rPr>
+          <w:rFonts w:ascii="Calibri" w:eastAsia="Calibri" w:hAnsi="Calibri" w:cs="Calibri"/>
+          <w:noProof/>
+          <w:color w:val="000000"/>
           <w:szCs w:val="24"/>
-          <w:lang/>
-        </w:rPr>
-      </w:pPr>
+        </w:rPr>
+        <mc:AlternateContent>
+          <mc:Choice Requires="wpi">
+            <w:drawing>
+              <wp:anchor distT="0" distB="0" distL="114300" distR="114300" simplePos="0" relativeHeight="251677696" behindDoc="0" locked="0" layoutInCell="1" allowOverlap="1" wp14:anchorId="3BE9D9A3" wp14:editId="111F49E9">
+                <wp:simplePos x="0" y="0"/>
+                <wp:positionH relativeFrom="column">
+                  <wp:posOffset>3085465</wp:posOffset>
+                </wp:positionH>
+                <wp:positionV relativeFrom="paragraph">
+                  <wp:posOffset>831215</wp:posOffset>
+                </wp:positionV>
+                <wp:extent cx="338455" cy="591185"/>
+                <wp:effectExtent l="57150" t="57150" r="42545" b="56515"/>
+                <wp:wrapNone/>
+                <wp:docPr id="1267859107" name="Ink 26"/>
+                <wp:cNvGraphicFramePr/>
+                <a:graphic xmlns:a="http://schemas.openxmlformats.org/drawingml/2006/main">
+                  <a:graphicData uri="http://schemas.microsoft.com/office/word/2010/wordprocessingInk">
+                    <w14:contentPart bwMode="auto" r:id="rId8">
+                      <w14:nvContentPartPr>
+                        <w14:cNvContentPartPr/>
+                      </w14:nvContentPartPr>
+                      <w14:xfrm>
+                        <a:off x="0" y="0"/>
+                        <a:ext cx="338455" cy="591185"/>
+                      </w14:xfrm>
+                    </w14:contentPart>
+                  </a:graphicData>
+                </a:graphic>
+              </wp:anchor>
+            </w:drawing>
+          </mc:Choice>
+          <mc:Fallback>
+            <w:pict>
+              <v:shape w14:anchorId="6A07B870" id="Ink 26" o:spid="_x0000_s1026" type="#_x0000_t75" style="position:absolute;margin-left:242.25pt;margin-top:64.75pt;width:28.05pt;height:47.95pt;z-index:251677696;visibility:visible;mso-wrap-style:square;mso-wrap-distance-left:9pt;mso-wrap-distance-top:0;mso-wrap-distance-right:9pt;mso-wrap-distance-bottom:0;mso-position-horizontal:absolute;mso-position-horizontal-relative:text;mso-position-vertical:absolute;mso-position-vertical-relative:text" o:gfxdata="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">
+                <v:imagedata r:id="rId9" o:title=""/>
+              </v:shape>
+            </w:pict>
+          </mc:Fallback>
+        </mc:AlternateContent>
+      </w:r>
       <w:r>
         <w:rPr>
           <w:rFonts w:ascii="Calibri" w:eastAsia="Calibri" w:hAnsi="Calibri" w:cs="Calibri"/>
           <w:noProof/>
           <w:color w:val="000000"/>
-          <w:sz w:val="18"/>
           <w:szCs w:val="24"/>
-          <w:lang/>
+        </w:rPr>
+        <mc:AlternateContent>
+          <mc:Choice Requires="wpi">
+            <w:drawing>
+              <wp:anchor distT="0" distB="0" distL="114300" distR="114300" simplePos="0" relativeHeight="251669504" behindDoc="0" locked="0" layoutInCell="1" allowOverlap="1" wp14:anchorId="6E7683E6" wp14:editId="771C92D6">
+                <wp:simplePos x="0" y="0"/>
+                <wp:positionH relativeFrom="column">
+                  <wp:posOffset>3449328</wp:posOffset>
+                </wp:positionH>
+                <wp:positionV relativeFrom="paragraph">
+                  <wp:posOffset>1136808</wp:posOffset>
+                </wp:positionV>
+                <wp:extent cx="439920" cy="267480"/>
+                <wp:effectExtent l="57150" t="57150" r="55880" b="56515"/>
+                <wp:wrapNone/>
+                <wp:docPr id="1483388156" name="Ink 18"/>
+                <wp:cNvGraphicFramePr/>
+                <a:graphic xmlns:a="http://schemas.openxmlformats.org/drawingml/2006/main">
+                  <a:graphicData uri="http://schemas.microsoft.com/office/word/2010/wordprocessingInk">
+                    <w14:contentPart bwMode="auto" r:id="rId10">
+                      <w14:nvContentPartPr>
+                        <w14:cNvContentPartPr/>
+                      </w14:nvContentPartPr>
+                      <w14:xfrm>
+                        <a:off x="0" y="0"/>
+                        <a:ext cx="439920" cy="267480"/>
+                      </w14:xfrm>
+                    </w14:contentPart>
+                  </a:graphicData>
+                </a:graphic>
+              </wp:anchor>
+            </w:drawing>
+          </mc:Choice>
+          <mc:Fallback>
+            <w:pict>
+              <v:shape w14:anchorId="00B74B56" id="Ink 18" o:spid="_x0000_s1026" type="#_x0000_t75" style="position:absolute;margin-left:270.9pt;margin-top:88.8pt;width:36.1pt;height:22.45pt;z-index:251669504;visibility:visible;mso-wrap-style:square;mso-wrap-distance-left:9pt;mso-wrap-distance-top:0;mso-wrap-distance-right:9pt;mso-wrap-distance-bottom:0;mso-position-horizontal:absolute;mso-position-horizontal-relative:text;mso-position-vertical:absolute;mso-position-vertical-relative:text" o:gfxdata="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">
+                <v:imagedata r:id="rId11" o:title=""/>
+              </v:shape>
+            </w:pict>
+          </mc:Fallback>
+        </mc:AlternateContent>
+      </w:r>
+      <w:r>
+        <w:rPr>
+          <w:rFonts w:ascii="Calibri" w:eastAsia="Calibri" w:hAnsi="Calibri" w:cs="Calibri"/>
+          <w:noProof/>
+          <w:color w:val="000000"/>
+          <w:szCs w:val="24"/>
+        </w:rPr>
+        <mc:AlternateContent>
+          <mc:Choice Requires="wpi">
+            <w:drawing>
+              <wp:anchor distT="0" distB="0" distL="114300" distR="114300" simplePos="0" relativeHeight="251667456" behindDoc="0" locked="0" layoutInCell="1" allowOverlap="1" wp14:anchorId="4C3EFD90" wp14:editId="2E237FBB">
+                <wp:simplePos x="0" y="0"/>
+                <wp:positionH relativeFrom="column">
+                  <wp:posOffset>3016248</wp:posOffset>
+                </wp:positionH>
+                <wp:positionV relativeFrom="paragraph">
+                  <wp:posOffset>768888</wp:posOffset>
+                </wp:positionV>
+                <wp:extent cx="278640" cy="380160"/>
+                <wp:effectExtent l="57150" t="57150" r="45720" b="58420"/>
+                <wp:wrapNone/>
+                <wp:docPr id="1510967296" name="Ink 14"/>
+                <wp:cNvGraphicFramePr/>
+                <a:graphic xmlns:a="http://schemas.openxmlformats.org/drawingml/2006/main">
+                  <a:graphicData uri="http://schemas.microsoft.com/office/word/2010/wordprocessingInk">
+                    <w14:contentPart bwMode="auto" r:id="rId12">
+                      <w14:nvContentPartPr>
+                        <w14:cNvContentPartPr/>
+                      </w14:nvContentPartPr>
+                      <w14:xfrm>
+                        <a:off x="0" y="0"/>
+                        <a:ext cx="278640" cy="380160"/>
+                      </w14:xfrm>
+                    </w14:contentPart>
+                  </a:graphicData>
+                </a:graphic>
+              </wp:anchor>
+            </w:drawing>
+          </mc:Choice>
+          <mc:Fallback>
+            <w:pict>
+              <v:shape w14:anchorId="2C8FC357" id="Ink 14" o:spid="_x0000_s1026" type="#_x0000_t75" style="position:absolute;margin-left:236.8pt;margin-top:59.85pt;width:23.4pt;height:31.35pt;z-index:251667456;visibility:visible;mso-wrap-style:square;mso-wrap-distance-left:9pt;mso-wrap-distance-top:0;mso-wrap-distance-right:9pt;mso-wrap-distance-bottom:0;mso-position-horizontal:absolute;mso-position-horizontal-relative:text;mso-position-vertical:absolute;mso-position-vertical-relative:text" o:gfxdata="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">
+                <v:imagedata r:id="rId13" o:title=""/>
+              </v:shape>
+            </w:pict>
+          </mc:Fallback>
+        </mc:AlternateContent>
+      </w:r>
+      <w:r>
+        <w:rPr>
+          <w:rFonts w:ascii="Calibri" w:eastAsia="Calibri" w:hAnsi="Calibri" w:cs="Calibri"/>
+          <w:noProof/>
+          <w:color w:val="000000"/>
+          <w:szCs w:val="24"/>
+        </w:rPr>
+        <mc:AlternateContent>
+          <mc:Choice Requires="wpi">
+            <w:drawing>
+              <wp:anchor distT="0" distB="0" distL="114300" distR="114300" simplePos="0" relativeHeight="251666432" behindDoc="0" locked="0" layoutInCell="1" allowOverlap="1" wp14:anchorId="3946B87E" wp14:editId="07A6861D">
+                <wp:simplePos x="0" y="0"/>
+                <wp:positionH relativeFrom="column">
+                  <wp:posOffset>3009900</wp:posOffset>
+                </wp:positionH>
+                <wp:positionV relativeFrom="paragraph">
+                  <wp:posOffset>394335</wp:posOffset>
+                </wp:positionV>
+                <wp:extent cx="587375" cy="339090"/>
+                <wp:effectExtent l="57150" t="57150" r="41275" b="41910"/>
+                <wp:wrapNone/>
+                <wp:docPr id="747339244" name="Ink 13"/>
+                <wp:cNvGraphicFramePr/>
+                <a:graphic xmlns:a="http://schemas.openxmlformats.org/drawingml/2006/main">
+                  <a:graphicData uri="http://schemas.microsoft.com/office/word/2010/wordprocessingInk">
+                    <w14:contentPart bwMode="auto" r:id="rId14">
+                      <w14:nvContentPartPr>
+                        <w14:cNvContentPartPr/>
+                      </w14:nvContentPartPr>
+                      <w14:xfrm>
+                        <a:off x="0" y="0"/>
+                        <a:ext cx="587375" cy="339090"/>
+                      </w14:xfrm>
+                    </w14:contentPart>
+                  </a:graphicData>
+                </a:graphic>
+                <wp14:sizeRelH relativeFrom="margin">
+                  <wp14:pctWidth>0</wp14:pctWidth>
+                </wp14:sizeRelH>
+                <wp14:sizeRelV relativeFrom="margin">
+                  <wp14:pctHeight>0</wp14:pctHeight>
+                </wp14:sizeRelV>
+              </wp:anchor>
+            </w:drawing>
+          </mc:Choice>
+          <mc:Fallback>
+            <w:pict>
+              <v:shape w14:anchorId="5BC0223E" id="Ink 13" o:spid="_x0000_s1026" type="#_x0000_t75" style="position:absolute;margin-left:236.3pt;margin-top:30.35pt;width:47.65pt;height:28.1pt;z-index:251666432;visibility:visible;mso-wrap-style:square;mso-width-percent:0;mso-height-percent:0;mso-wrap-distance-left:9pt;mso-wrap-distance-top:0;mso-wrap-distance-right:9pt;mso-wrap-distance-bottom:0;mso-position-horizontal:absolute;mso-position-horizontal-relative:text;mso-position-vertical:absolute;mso-position-vertical-relative:text;mso-width-percent:0;mso-height-percent:0;mso-width-relative:margin;mso-height-relative:margin" o:gfxdata="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">
+                <v:imagedata r:id="rId15" o:title=""/>
+              </v:shape>
+            </w:pict>
+          </mc:Fallback>
+        </mc:AlternateContent>
+      </w:r>
+      <w:r>
+        <w:rPr>
+          <w:rFonts w:ascii="Calibri" w:eastAsia="Calibri" w:hAnsi="Calibri" w:cs="Calibri"/>
+          <w:noProof/>
+          <w:color w:val="000000"/>
+          <w:szCs w:val="24"/>
+        </w:rPr>
+        <mc:AlternateContent>
+          <mc:Choice Requires="wpi">
+            <w:drawing>
+              <wp:anchor distT="0" distB="0" distL="114300" distR="114300" simplePos="0" relativeHeight="251664384" behindDoc="0" locked="0" layoutInCell="1" allowOverlap="1" wp14:anchorId="6A620154" wp14:editId="4A870CB0">
+                <wp:simplePos x="0" y="0"/>
+                <wp:positionH relativeFrom="column">
+                  <wp:posOffset>3605530</wp:posOffset>
+                </wp:positionH>
+                <wp:positionV relativeFrom="paragraph">
+                  <wp:posOffset>387985</wp:posOffset>
+                </wp:positionV>
+                <wp:extent cx="164465" cy="523240"/>
+                <wp:effectExtent l="57150" t="57150" r="45085" b="48260"/>
+                <wp:wrapNone/>
+                <wp:docPr id="230393284" name="Ink 10"/>
+                <wp:cNvGraphicFramePr/>
+                <a:graphic xmlns:a="http://schemas.openxmlformats.org/drawingml/2006/main">
+                  <a:graphicData uri="http://schemas.microsoft.com/office/word/2010/wordprocessingInk">
+                    <w14:contentPart bwMode="auto" r:id="rId16">
+                      <w14:nvContentPartPr>
+                        <w14:cNvContentPartPr/>
+                      </w14:nvContentPartPr>
+                      <w14:xfrm>
+                        <a:off x="0" y="0"/>
+                        <a:ext cx="164465" cy="523240"/>
+                      </w14:xfrm>
+                    </w14:contentPart>
+                  </a:graphicData>
+                </a:graphic>
+              </wp:anchor>
+            </w:drawing>
+          </mc:Choice>
+          <mc:Fallback>
+            <w:pict>
+              <v:shape w14:anchorId="49E7A500" id="Ink 10" o:spid="_x0000_s1026" type="#_x0000_t75" style="position:absolute;margin-left:283.2pt;margin-top:29.85pt;width:14.35pt;height:42.6pt;z-index:251664384;visibility:visible;mso-wrap-style:square;mso-wrap-distance-left:9pt;mso-wrap-distance-top:0;mso-wrap-distance-right:9pt;mso-wrap-distance-bottom:0;mso-position-horizontal:absolute;mso-position-horizontal-relative:text;mso-position-vertical:absolute;mso-position-vertical-relative:text" o:gfxdata="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">
+                <v:imagedata r:id="rId17" o:title=""/>
+              </v:shape>
+            </w:pict>
+          </mc:Fallback>
+        </mc:AlternateContent>
+      </w:r>
+      <w:r>
+        <w:rPr>
+          <w:rFonts w:ascii="Calibri" w:eastAsia="Calibri" w:hAnsi="Calibri" w:cs="Calibri"/>
+          <w:noProof/>
+          <w:color w:val="000000"/>
+          <w:szCs w:val="24"/>
+        </w:rPr>
+        <mc:AlternateContent>
+          <mc:Choice Requires="wpi">
+            <w:drawing>
+              <wp:anchor distT="0" distB="0" distL="114300" distR="114300" simplePos="0" relativeHeight="251661312" behindDoc="0" locked="0" layoutInCell="1" allowOverlap="1" wp14:anchorId="1AEF143B" wp14:editId="3B742B18">
+                <wp:simplePos x="0" y="0"/>
+                <wp:positionH relativeFrom="column">
+                  <wp:posOffset>3764280</wp:posOffset>
+                </wp:positionH>
+                <wp:positionV relativeFrom="paragraph">
+                  <wp:posOffset>916940</wp:posOffset>
+                </wp:positionV>
+                <wp:extent cx="130810" cy="201295"/>
+                <wp:effectExtent l="57150" t="57150" r="40640" b="46355"/>
+                <wp:wrapNone/>
+                <wp:docPr id="785965107" name="Ink 7"/>
+                <wp:cNvGraphicFramePr/>
+                <a:graphic xmlns:a="http://schemas.openxmlformats.org/drawingml/2006/main">
+                  <a:graphicData uri="http://schemas.microsoft.com/office/word/2010/wordprocessingInk">
+                    <w14:contentPart bwMode="auto" r:id="rId18">
+                      <w14:nvContentPartPr>
+                        <w14:cNvContentPartPr/>
+                      </w14:nvContentPartPr>
+                      <w14:xfrm>
+                        <a:off x="0" y="0"/>
+                        <a:ext cx="130810" cy="201295"/>
+                      </w14:xfrm>
+                    </w14:contentPart>
+                  </a:graphicData>
+                </a:graphic>
+                <wp14:sizeRelH relativeFrom="margin">
+                  <wp14:pctWidth>0</wp14:pctWidth>
+                </wp14:sizeRelH>
+                <wp14:sizeRelV relativeFrom="margin">
+                  <wp14:pctHeight>0</wp14:pctHeight>
+                </wp14:sizeRelV>
+              </wp:anchor>
+            </w:drawing>
+          </mc:Choice>
+          <mc:Fallback>
+            <w:pict>
+              <v:shape w14:anchorId="1F3BEF0B" id="Ink 7" o:spid="_x0000_s1026" type="#_x0000_t75" style="position:absolute;margin-left:295.7pt;margin-top:71.5pt;width:11.7pt;height:17.25pt;z-index:251661312;visibility:visible;mso-wrap-style:square;mso-width-percent:0;mso-height-percent:0;mso-wrap-distance-left:9pt;mso-wrap-distance-top:0;mso-wrap-distance-right:9pt;mso-wrap-distance-bottom:0;mso-position-horizontal:absolute;mso-position-horizontal-relative:text;mso-position-vertical:absolute;mso-position-vertical-relative:text;mso-width-percent:0;mso-height-percent:0;mso-width-relative:margin;mso-height-relative:margin" o:gfxdata="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">
+                <v:imagedata r:id="rId19" o:title=""/>
+              </v:shape>
+            </w:pict>
+          </mc:Fallback>
+        </mc:AlternateContent>
+      </w:r>
+      <w:r>
+        <w:rPr>
+          <w:rFonts w:ascii="Calibri" w:eastAsia="Calibri" w:hAnsi="Calibri" w:cs="Calibri"/>
+          <w:noProof/>
+          <w:color w:val="000000"/>
+          <w:szCs w:val="24"/>
         </w:rPr>
         <w:drawing>
-          <wp:anchor distT="0" distB="0" distL="114300" distR="114300" simplePos="0" relativeHeight="251659264" behindDoc="1" locked="0" layoutInCell="1" allowOverlap="1" wp14:anchorId="06CD814F" wp14:editId="4D48B73F">
-            <wp:simplePos x="0" y="0"/>
-            <wp:positionH relativeFrom="page">
-              <wp:align>center</wp:align>
-            </wp:positionH>
-            <wp:positionV relativeFrom="paragraph">
-              <wp:posOffset>1569403</wp:posOffset>
-            </wp:positionV>
-            <wp:extent cx="8096148" cy="4968341"/>
-            <wp:effectExtent l="1588" t="0" r="2222" b="2223"/>
-            <wp:wrapNone/>
-            <wp:docPr id="1944957425" name="Picture 1" descr="A map of a city&#10;&#10;Description automatically generated"/>
+          <wp:inline distT="0" distB="0" distL="0" distR="0" wp14:anchorId="0ABCA42B" wp14:editId="788F1D63">
+            <wp:extent cx="7656200" cy="5884669"/>
+            <wp:effectExtent l="9525" t="0" r="0" b="0"/>
+            <wp:docPr id="1176623794" name="Picture 2"/>
             <wp:cNvGraphicFramePr>
               <a:graphicFrameLocks xmlns:a="http://schemas.openxmlformats.org/drawingml/2006/main" noChangeAspect="1"/>
             </wp:cNvGraphicFramePr>
@@ -1111,20 +1488,20 @@
               <a:graphicData uri="http://schemas.openxmlformats.org/drawingml/2006/picture">
                 <pic:pic xmlns:pic="http://schemas.openxmlformats.org/drawingml/2006/picture">
                   <pic:nvPicPr>
-                    <pic:cNvPr id="1944957425" name="Picture 1" descr="A map of a city&#10;&#10;Description automatically generated"/>
+                    <pic:cNvPr id="0" name="Picture 2"/>
                     <pic:cNvPicPr>
                       <a:picLocks noChangeAspect="1" noChangeArrowheads="1"/>
                     </pic:cNvPicPr>
                   </pic:nvPicPr>
-                  <pic:blipFill>
-                    <a:blip r:embed="rId6" cstate="print">
+                  <pic:blipFill rotWithShape="1">
+                    <a:blip r:embed="rId20">
                       <a:extLst>
                         <a:ext uri="{28A0092B-C50C-407E-A947-70E740481C1C}">
                           <a14:useLocalDpi xmlns:a14="http://schemas.microsoft.com/office/drawing/2010/main" val="0"/>
                         </a:ext>
                       </a:extLst>
                     </a:blip>
-                    <a:srcRect/>
+                    <a:srcRect l="4271" r="15867"/>
                     <a:stretch>
                       <a:fillRect/>
                     </a:stretch>
@@ -1132,7 +1509,7 @@
                   <pic:spPr bwMode="auto">
                     <a:xfrm rot="5400000">
                       <a:off x="0" y="0"/>
-                      <a:ext cx="8096148" cy="4968341"/>
+                      <a:ext cx="7715559" cy="5930293"/>
                     </a:xfrm>
                     <a:prstGeom prst="rect">
                       <a:avLst/>
@@ -1141,17 +1518,16 @@
                     <a:ln>
                       <a:noFill/>
                     </a:ln>
+                    <a:extLst>
+                      <a:ext uri="{53640926-AAD7-44D8-BBD7-CCE9431645EC}">
+                        <a14:shadowObscured xmlns:a14="http://schemas.microsoft.com/office/drawing/2010/main"/>
+                      </a:ext>
+                    </a:extLst>
                   </pic:spPr>
                 </pic:pic>
               </a:graphicData>
             </a:graphic>
-            <wp14:sizeRelH relativeFrom="margin">
-              <wp14:pctWidth>0</wp14:pctWidth>
-            </wp14:sizeRelH>
-            <wp14:sizeRelV relativeFrom="margin">
-              <wp14:pctHeight>0</wp14:pctHeight>
-            </wp14:sizeRelV>
-          </wp:anchor>
+          </wp:inline>
         </w:drawing>
       </w:r>
       <w:r>
@@ -1159,12 +1535,10 @@
           <w:rFonts w:ascii="Calibri" w:eastAsia="Calibri" w:hAnsi="Calibri" w:cs="Calibri"/>
           <w:color w:val="000000"/>
           <w:szCs w:val="24"/>
-          <w:lang/>
         </w:rPr>
         <w:t xml:space="preserve"> </w:t>
       </w:r>
     </w:p>
-    <w:p/>
     <w:sectPr>
       <w:pgSz w:w="11906" w:h="16838" w:code="9"/>
       <w:pgMar w:top="1440" w:right="1440" w:bottom="1440" w:left="1440" w:header="720" w:footer="720" w:gutter="0"/>
@@ -1176,8 +1550,121 @@
 </file>
 
 <file path=word/numbering.xml><?xml version="1.0" encoding="utf-8"?>
-<w:numbering xmlns:wpc="http://schemas.microsoft.com/office/word/2010/wordprocessingCanvas" xmlns:cx="http://schemas.microsoft.com/office/drawing/2014/chartex" xmlns:cx1="http://schemas.microsoft.com/office/drawing/2015/9/8/chartex" xmlns:cx2="http://schemas.microsoft.com/office/drawing/2015/10/21/chartex" xmlns:cx3="http://schemas.microsoft.com/office/drawing/2016/5/9/chartex" xmlns:cx4="http://schemas.microsoft.com/office/drawing/2016/5/10/chartex" xmlns:cx5="http://schemas.microsoft.com/office/drawing/2016/5/11/chartex" xmlns:cx6="http://schemas.microsoft.com/office/drawing/2016/5/12/chartex" xmlns:cx7="http://schemas.microsoft.com/office/drawing/2016/5/13/chartex" xmlns:cx8="http://schemas.microsoft.com/office/drawing/2016/5/14/chartex" xmlns:mc="http://schemas.openxmlformats.org/markup-compatibility/2006" xmlns:aink="http://schemas.microsoft.com/office/drawing/2016/ink" xmlns:am3d="http://schemas.microsoft.com/office/drawing/2017/model3d" xmlns:o="urn:schemas-microsoft-com:office:office" xmlns:oel="http://schemas.microsoft.com/office/2019/extlst" xmlns:r="http://schemas.openxmlformats.org/officeDocument/2006/relationships" xmlns:m="http://schemas.openxmlformats.org/officeDocument/2006/math" xmlns:v="urn:schemas-microsoft-com:vml" xmlns:wp14="http://schemas.microsoft.com/office/word/2010/wordprocessingDrawing" xmlns:wp="http://schemas.openxmlformats.org/drawingml/2006/wordprocessingDrawing" xmlns:w10="urn:schemas-microsoft-com:office:word" xmlns:w="http://schemas.openxmlformats.org/wordprocessingml/2006/main" xmlns:w14="http://schemas.microsoft.com/office/word/2010/wordml" xmlns:w15="http://schemas.microsoft.com/office/word/2012/wordml" xmlns:w16cex="http://schemas.microsoft.com/office/word/2018/wordml/cex" xmlns:w16cid="http://schemas.microsoft.com/office/word/2016/wordml/cid" xmlns:w16="http://schemas.microsoft.com/office/word/2018/wordml" xmlns:w16du="http://schemas.microsoft.com/office/word/2023/wordml/word16du" xmlns:w16sdtdh="http://schemas.microsoft.com/office/word/2020/wordml/sdtdatahash" xmlns:w16se="http://schemas.microsoft.com/office/word/2015/wordml/symex" xmlns:wpg="http://schemas.microsoft.com/office/word/2010/wordprocessingGroup" xmlns:wpi="http://schemas.microsoft.com/office/word/2010/wordprocessingInk" xmlns:wne="http://schemas.microsoft.com/office/word/2006/wordml" xmlns:wps="http://schemas.microsoft.com/office/word/2010/wordprocessingShape" mc:Ignorable="w14 w15 w16se w16cid w16 w16cex w16sdtdh w16du wp14">
+<w:numbering xmlns:wpc="http://schemas.microsoft.com/office/word/2010/wordprocessingCanvas" xmlns:cx="http://schemas.microsoft.com/office/drawing/2014/chartex" xmlns:cx1="http://schemas.microsoft.com/office/drawing/2015/9/8/chartex" xmlns:cx2="http://schemas.microsoft.com/office/drawing/2015/10/21/chartex" xmlns:cx3="http://schemas.microsoft.com/office/drawing/2016/5/9/chartex" xmlns:cx4="http://schemas.microsoft.com/office/drawing/2016/5/10/chartex" xmlns:cx5="http://schemas.microsoft.com/office/drawing/2016/5/11/chartex" xmlns:cx6="http://schemas.microsoft.com/office/drawing/2016/5/12/chartex" xmlns:cx7="http://schemas.microsoft.com/office/drawing/2016/5/13/chartex" xmlns:cx8="http://schemas.microsoft.com/office/drawing/2016/5/14/chartex" xmlns:mc="http://schemas.openxmlformats.org/markup-compatibility/2006" xmlns:aink="http://schemas.microsoft.com/office/drawing/2016/ink" xmlns:am3d="http://schemas.microsoft.com/office/drawing/2017/model3d" xmlns:o="urn:schemas-microsoft-com:office:office" xmlns:oel="http://schemas.microsoft.com/office/2019/extlst" xmlns:r="http://schemas.openxmlformats.org/officeDocument/2006/relationships" xmlns:m="http://schemas.openxmlformats.org/officeDocument/2006/math" xmlns:v="urn:schemas-microsoft-com:vml" xmlns:wp14="http://schemas.microsoft.com/office/word/2010/wordprocessingDrawing" xmlns:wp="http://schemas.openxmlformats.org/drawingml/2006/wordprocessingDrawing" xmlns:w10="urn:schemas-microsoft-com:office:word" xmlns:w="http://schemas.openxmlformats.org/wordprocessingml/2006/main" xmlns:w14="http://schemas.microsoft.com/office/word/2010/wordml" xmlns:w15="http://schemas.microsoft.com/office/word/2012/wordml" xmlns:w16cex="http://schemas.microsoft.com/office/word/2018/wordml/cex" xmlns:w16cid="http://schemas.microsoft.com/office/word/2016/wordml/cid" xmlns:w16="http://schemas.microsoft.com/office/word/2018/wordml" xmlns:w16du="http://schemas.microsoft.com/office/word/2023/wordml/word16du" xmlns:w16sdtdh="http://schemas.microsoft.com/office/word/2020/wordml/sdtdatahash" xmlns:w16sdtfl="http://schemas.microsoft.com/office/word/2024/wordml/sdtformatlock" xmlns:w16se="http://schemas.microsoft.com/office/word/2015/wordml/symex" xmlns:wpg="http://schemas.microsoft.com/office/word/2010/wordprocessingGroup" xmlns:wpi="http://schemas.microsoft.com/office/word/2010/wordprocessingInk" xmlns:wne="http://schemas.microsoft.com/office/word/2006/wordml" xmlns:wps="http://schemas.microsoft.com/office/word/2010/wordprocessingShape" mc:Ignorable="w14 w15 w16se w16cid w16 w16cex w16sdtdh w16sdtfl w16du wp14">
   <w:abstractNum w:abstractNumId="0" w15:restartNumberingAfterBreak="0">
+    <w:nsid w:val="00BF54B7"/>
+    <w:multiLevelType w:val="multilevel"/>
+    <w:tmpl w:val="711CC71A"/>
+    <w:lvl w:ilvl="0">
+      <w:start w:val="5"/>
+      <w:numFmt w:val="decimal"/>
+      <w:lvlText w:val="%1."/>
+      <w:lvlJc w:val="left"/>
+      <w:pPr>
+        <w:tabs>
+          <w:tab w:val="num" w:pos="720"/>
+        </w:tabs>
+        <w:ind w:left="720" w:hanging="360"/>
+      </w:pPr>
+    </w:lvl>
+    <w:lvl w:ilvl="1" w:tentative="1">
+      <w:start w:val="1"/>
+      <w:numFmt w:val="decimal"/>
+      <w:lvlText w:val="%2."/>
+      <w:lvlJc w:val="left"/>
+      <w:pPr>
+        <w:tabs>
+          <w:tab w:val="num" w:pos="1440"/>
+        </w:tabs>
+        <w:ind w:left="1440" w:hanging="360"/>
+      </w:pPr>
+    </w:lvl>
+    <w:lvl w:ilvl="2" w:tentative="1">
+      <w:start w:val="1"/>
+      <w:numFmt w:val="decimal"/>
+      <w:lvlText w:val="%3."/>
+      <w:lvlJc w:val="left"/>
+      <w:pPr>
+        <w:tabs>
+          <w:tab w:val="num" w:pos="2160"/>
+        </w:tabs>
+        <w:ind w:left="2160" w:hanging="360"/>
+      </w:pPr>
+    </w:lvl>
+    <w:lvl w:ilvl="3" w:tentative="1">
+      <w:start w:val="1"/>
+      <w:numFmt w:val="decimal"/>
+      <w:lvlText w:val="%4."/>
+      <w:lvlJc w:val="left"/>
+      <w:pPr>
+        <w:tabs>
+          <w:tab w:val="num" w:pos="2880"/>
+        </w:tabs>
+        <w:ind w:left="2880" w:hanging="360"/>
+      </w:pPr>
+    </w:lvl>
+    <w:lvl w:ilvl="4" w:tentative="1">
+      <w:start w:val="1"/>
+      <w:numFmt w:val="decimal"/>
+      <w:lvlText w:val="%5."/>
+      <w:lvlJc w:val="left"/>
+      <w:pPr>
+        <w:tabs>
+          <w:tab w:val="num" w:pos="3600"/>
+        </w:tabs>
+        <w:ind w:left="3600" w:hanging="360"/>
+      </w:pPr>
+    </w:lvl>
+    <w:lvl w:ilvl="5" w:tentative="1">
+      <w:start w:val="1"/>
+      <w:numFmt w:val="decimal"/>
+      <w:lvlText w:val="%6."/>
+      <w:lvlJc w:val="left"/>
+      <w:pPr>
+        <w:tabs>
+          <w:tab w:val="num" w:pos="4320"/>
+        </w:tabs>
+        <w:ind w:left="4320" w:hanging="360"/>
+      </w:pPr>
+    </w:lvl>
+    <w:lvl w:ilvl="6" w:tentative="1">
+      <w:start w:val="1"/>
+      <w:numFmt w:val="decimal"/>
+      <w:lvlText w:val="%7."/>
+      <w:lvlJc w:val="left"/>
+      <w:pPr>
+        <w:tabs>
+          <w:tab w:val="num" w:pos="5040"/>
+        </w:tabs>
+        <w:ind w:left="5040" w:hanging="360"/>
+      </w:pPr>
+    </w:lvl>
+    <w:lvl w:ilvl="7" w:tentative="1">
+      <w:start w:val="1"/>
+      <w:numFmt w:val="decimal"/>
+      <w:lvlText w:val="%8."/>
+      <w:lvlJc w:val="left"/>
+      <w:pPr>
+        <w:tabs>
+          <w:tab w:val="num" w:pos="5760"/>
+        </w:tabs>
+        <w:ind w:left="5760" w:hanging="360"/>
+      </w:pPr>
+    </w:lvl>
+    <w:lvl w:ilvl="8" w:tentative="1">
+      <w:start w:val="1"/>
+      <w:numFmt w:val="decimal"/>
+      <w:lvlText w:val="%9."/>
+      <w:lvlJc w:val="left"/>
+      <w:pPr>
+        <w:tabs>
+          <w:tab w:val="num" w:pos="6480"/>
+        </w:tabs>
+        <w:ind w:left="6480" w:hanging="360"/>
+      </w:pPr>
+    </w:lvl>
+  </w:abstractNum>
+  <w:abstractNum w:abstractNumId="1" w15:restartNumberingAfterBreak="0">
     <w:nsid w:val="01FD716F"/>
     <w:multiLevelType w:val="multilevel"/>
     <w:tmpl w:val="DD0E1950"/>
@@ -1326,14 +1813,1873 @@
       </w:rPr>
     </w:lvl>
   </w:abstractNum>
+  <w:abstractNum w:abstractNumId="2" w15:restartNumberingAfterBreak="0">
+    <w:nsid w:val="04973517"/>
+    <w:multiLevelType w:val="multilevel"/>
+    <w:tmpl w:val="E7121A56"/>
+    <w:lvl w:ilvl="0">
+      <w:start w:val="6"/>
+      <w:numFmt w:val="decimal"/>
+      <w:lvlText w:val="%1."/>
+      <w:lvlJc w:val="left"/>
+      <w:pPr>
+        <w:tabs>
+          <w:tab w:val="num" w:pos="720"/>
+        </w:tabs>
+        <w:ind w:left="720" w:hanging="360"/>
+      </w:pPr>
+    </w:lvl>
+    <w:lvl w:ilvl="1" w:tentative="1">
+      <w:start w:val="1"/>
+      <w:numFmt w:val="decimal"/>
+      <w:lvlText w:val="%2."/>
+      <w:lvlJc w:val="left"/>
+      <w:pPr>
+        <w:tabs>
+          <w:tab w:val="num" w:pos="1440"/>
+        </w:tabs>
+        <w:ind w:left="1440" w:hanging="360"/>
+      </w:pPr>
+    </w:lvl>
+    <w:lvl w:ilvl="2" w:tentative="1">
+      <w:start w:val="1"/>
+      <w:numFmt w:val="decimal"/>
+      <w:lvlText w:val="%3."/>
+      <w:lvlJc w:val="left"/>
+      <w:pPr>
+        <w:tabs>
+          <w:tab w:val="num" w:pos="2160"/>
+        </w:tabs>
+        <w:ind w:left="2160" w:hanging="360"/>
+      </w:pPr>
+    </w:lvl>
+    <w:lvl w:ilvl="3" w:tentative="1">
+      <w:start w:val="1"/>
+      <w:numFmt w:val="decimal"/>
+      <w:lvlText w:val="%4."/>
+      <w:lvlJc w:val="left"/>
+      <w:pPr>
+        <w:tabs>
+          <w:tab w:val="num" w:pos="2880"/>
+        </w:tabs>
+        <w:ind w:left="2880" w:hanging="360"/>
+      </w:pPr>
+    </w:lvl>
+    <w:lvl w:ilvl="4" w:tentative="1">
+      <w:start w:val="1"/>
+      <w:numFmt w:val="decimal"/>
+      <w:lvlText w:val="%5."/>
+      <w:lvlJc w:val="left"/>
+      <w:pPr>
+        <w:tabs>
+          <w:tab w:val="num" w:pos="3600"/>
+        </w:tabs>
+        <w:ind w:left="3600" w:hanging="360"/>
+      </w:pPr>
+    </w:lvl>
+    <w:lvl w:ilvl="5" w:tentative="1">
+      <w:start w:val="1"/>
+      <w:numFmt w:val="decimal"/>
+      <w:lvlText w:val="%6."/>
+      <w:lvlJc w:val="left"/>
+      <w:pPr>
+        <w:tabs>
+          <w:tab w:val="num" w:pos="4320"/>
+        </w:tabs>
+        <w:ind w:left="4320" w:hanging="360"/>
+      </w:pPr>
+    </w:lvl>
+    <w:lvl w:ilvl="6" w:tentative="1">
+      <w:start w:val="1"/>
+      <w:numFmt w:val="decimal"/>
+      <w:lvlText w:val="%7."/>
+      <w:lvlJc w:val="left"/>
+      <w:pPr>
+        <w:tabs>
+          <w:tab w:val="num" w:pos="5040"/>
+        </w:tabs>
+        <w:ind w:left="5040" w:hanging="360"/>
+      </w:pPr>
+    </w:lvl>
+    <w:lvl w:ilvl="7" w:tentative="1">
+      <w:start w:val="1"/>
+      <w:numFmt w:val="decimal"/>
+      <w:lvlText w:val="%8."/>
+      <w:lvlJc w:val="left"/>
+      <w:pPr>
+        <w:tabs>
+          <w:tab w:val="num" w:pos="5760"/>
+        </w:tabs>
+        <w:ind w:left="5760" w:hanging="360"/>
+      </w:pPr>
+    </w:lvl>
+    <w:lvl w:ilvl="8" w:tentative="1">
+      <w:start w:val="1"/>
+      <w:numFmt w:val="decimal"/>
+      <w:lvlText w:val="%9."/>
+      <w:lvlJc w:val="left"/>
+      <w:pPr>
+        <w:tabs>
+          <w:tab w:val="num" w:pos="6480"/>
+        </w:tabs>
+        <w:ind w:left="6480" w:hanging="360"/>
+      </w:pPr>
+    </w:lvl>
+  </w:abstractNum>
+  <w:abstractNum w:abstractNumId="3" w15:restartNumberingAfterBreak="0">
+    <w:nsid w:val="08CC2172"/>
+    <w:multiLevelType w:val="multilevel"/>
+    <w:tmpl w:val="70B2DEEE"/>
+    <w:lvl w:ilvl="0">
+      <w:start w:val="11"/>
+      <w:numFmt w:val="decimal"/>
+      <w:lvlText w:val="%1."/>
+      <w:lvlJc w:val="left"/>
+      <w:pPr>
+        <w:tabs>
+          <w:tab w:val="num" w:pos="720"/>
+        </w:tabs>
+        <w:ind w:left="720" w:hanging="360"/>
+      </w:pPr>
+    </w:lvl>
+    <w:lvl w:ilvl="1" w:tentative="1">
+      <w:start w:val="1"/>
+      <w:numFmt w:val="decimal"/>
+      <w:lvlText w:val="%2."/>
+      <w:lvlJc w:val="left"/>
+      <w:pPr>
+        <w:tabs>
+          <w:tab w:val="num" w:pos="1440"/>
+        </w:tabs>
+        <w:ind w:left="1440" w:hanging="360"/>
+      </w:pPr>
+    </w:lvl>
+    <w:lvl w:ilvl="2" w:tentative="1">
+      <w:start w:val="1"/>
+      <w:numFmt w:val="decimal"/>
+      <w:lvlText w:val="%3."/>
+      <w:lvlJc w:val="left"/>
+      <w:pPr>
+        <w:tabs>
+          <w:tab w:val="num" w:pos="2160"/>
+        </w:tabs>
+        <w:ind w:left="2160" w:hanging="360"/>
+      </w:pPr>
+    </w:lvl>
+    <w:lvl w:ilvl="3" w:tentative="1">
+      <w:start w:val="1"/>
+      <w:numFmt w:val="decimal"/>
+      <w:lvlText w:val="%4."/>
+      <w:lvlJc w:val="left"/>
+      <w:pPr>
+        <w:tabs>
+          <w:tab w:val="num" w:pos="2880"/>
+        </w:tabs>
+        <w:ind w:left="2880" w:hanging="360"/>
+      </w:pPr>
+    </w:lvl>
+    <w:lvl w:ilvl="4" w:tentative="1">
+      <w:start w:val="1"/>
+      <w:numFmt w:val="decimal"/>
+      <w:lvlText w:val="%5."/>
+      <w:lvlJc w:val="left"/>
+      <w:pPr>
+        <w:tabs>
+          <w:tab w:val="num" w:pos="3600"/>
+        </w:tabs>
+        <w:ind w:left="3600" w:hanging="360"/>
+      </w:pPr>
+    </w:lvl>
+    <w:lvl w:ilvl="5" w:tentative="1">
+      <w:start w:val="1"/>
+      <w:numFmt w:val="decimal"/>
+      <w:lvlText w:val="%6."/>
+      <w:lvlJc w:val="left"/>
+      <w:pPr>
+        <w:tabs>
+          <w:tab w:val="num" w:pos="4320"/>
+        </w:tabs>
+        <w:ind w:left="4320" w:hanging="360"/>
+      </w:pPr>
+    </w:lvl>
+    <w:lvl w:ilvl="6" w:tentative="1">
+      <w:start w:val="1"/>
+      <w:numFmt w:val="decimal"/>
+      <w:lvlText w:val="%7."/>
+      <w:lvlJc w:val="left"/>
+      <w:pPr>
+        <w:tabs>
+          <w:tab w:val="num" w:pos="5040"/>
+        </w:tabs>
+        <w:ind w:left="5040" w:hanging="360"/>
+      </w:pPr>
+    </w:lvl>
+    <w:lvl w:ilvl="7" w:tentative="1">
+      <w:start w:val="1"/>
+      <w:numFmt w:val="decimal"/>
+      <w:lvlText w:val="%8."/>
+      <w:lvlJc w:val="left"/>
+      <w:pPr>
+        <w:tabs>
+          <w:tab w:val="num" w:pos="5760"/>
+        </w:tabs>
+        <w:ind w:left="5760" w:hanging="360"/>
+      </w:pPr>
+    </w:lvl>
+    <w:lvl w:ilvl="8" w:tentative="1">
+      <w:start w:val="1"/>
+      <w:numFmt w:val="decimal"/>
+      <w:lvlText w:val="%9."/>
+      <w:lvlJc w:val="left"/>
+      <w:pPr>
+        <w:tabs>
+          <w:tab w:val="num" w:pos="6480"/>
+        </w:tabs>
+        <w:ind w:left="6480" w:hanging="360"/>
+      </w:pPr>
+    </w:lvl>
+  </w:abstractNum>
+  <w:abstractNum w:abstractNumId="4" w15:restartNumberingAfterBreak="0">
+    <w:nsid w:val="09436D31"/>
+    <w:multiLevelType w:val="multilevel"/>
+    <w:tmpl w:val="8E7A5380"/>
+    <w:lvl w:ilvl="0">
+      <w:start w:val="3"/>
+      <w:numFmt w:val="decimal"/>
+      <w:lvlText w:val="%1."/>
+      <w:lvlJc w:val="left"/>
+      <w:pPr>
+        <w:tabs>
+          <w:tab w:val="num" w:pos="720"/>
+        </w:tabs>
+        <w:ind w:left="720" w:hanging="360"/>
+      </w:pPr>
+    </w:lvl>
+    <w:lvl w:ilvl="1" w:tentative="1">
+      <w:start w:val="1"/>
+      <w:numFmt w:val="decimal"/>
+      <w:lvlText w:val="%2."/>
+      <w:lvlJc w:val="left"/>
+      <w:pPr>
+        <w:tabs>
+          <w:tab w:val="num" w:pos="1440"/>
+        </w:tabs>
+        <w:ind w:left="1440" w:hanging="360"/>
+      </w:pPr>
+    </w:lvl>
+    <w:lvl w:ilvl="2" w:tentative="1">
+      <w:start w:val="1"/>
+      <w:numFmt w:val="decimal"/>
+      <w:lvlText w:val="%3."/>
+      <w:lvlJc w:val="left"/>
+      <w:pPr>
+        <w:tabs>
+          <w:tab w:val="num" w:pos="2160"/>
+        </w:tabs>
+        <w:ind w:left="2160" w:hanging="360"/>
+      </w:pPr>
+    </w:lvl>
+    <w:lvl w:ilvl="3" w:tentative="1">
+      <w:start w:val="1"/>
+      <w:numFmt w:val="decimal"/>
+      <w:lvlText w:val="%4."/>
+      <w:lvlJc w:val="left"/>
+      <w:pPr>
+        <w:tabs>
+          <w:tab w:val="num" w:pos="2880"/>
+        </w:tabs>
+        <w:ind w:left="2880" w:hanging="360"/>
+      </w:pPr>
+    </w:lvl>
+    <w:lvl w:ilvl="4" w:tentative="1">
+      <w:start w:val="1"/>
+      <w:numFmt w:val="decimal"/>
+      <w:lvlText w:val="%5."/>
+      <w:lvlJc w:val="left"/>
+      <w:pPr>
+        <w:tabs>
+          <w:tab w:val="num" w:pos="3600"/>
+        </w:tabs>
+        <w:ind w:left="3600" w:hanging="360"/>
+      </w:pPr>
+    </w:lvl>
+    <w:lvl w:ilvl="5" w:tentative="1">
+      <w:start w:val="1"/>
+      <w:numFmt w:val="decimal"/>
+      <w:lvlText w:val="%6."/>
+      <w:lvlJc w:val="left"/>
+      <w:pPr>
+        <w:tabs>
+          <w:tab w:val="num" w:pos="4320"/>
+        </w:tabs>
+        <w:ind w:left="4320" w:hanging="360"/>
+      </w:pPr>
+    </w:lvl>
+    <w:lvl w:ilvl="6" w:tentative="1">
+      <w:start w:val="1"/>
+      <w:numFmt w:val="decimal"/>
+      <w:lvlText w:val="%7."/>
+      <w:lvlJc w:val="left"/>
+      <w:pPr>
+        <w:tabs>
+          <w:tab w:val="num" w:pos="5040"/>
+        </w:tabs>
+        <w:ind w:left="5040" w:hanging="360"/>
+      </w:pPr>
+    </w:lvl>
+    <w:lvl w:ilvl="7" w:tentative="1">
+      <w:start w:val="1"/>
+      <w:numFmt w:val="decimal"/>
+      <w:lvlText w:val="%8."/>
+      <w:lvlJc w:val="left"/>
+      <w:pPr>
+        <w:tabs>
+          <w:tab w:val="num" w:pos="5760"/>
+        </w:tabs>
+        <w:ind w:left="5760" w:hanging="360"/>
+      </w:pPr>
+    </w:lvl>
+    <w:lvl w:ilvl="8" w:tentative="1">
+      <w:start w:val="1"/>
+      <w:numFmt w:val="decimal"/>
+      <w:lvlText w:val="%9."/>
+      <w:lvlJc w:val="left"/>
+      <w:pPr>
+        <w:tabs>
+          <w:tab w:val="num" w:pos="6480"/>
+        </w:tabs>
+        <w:ind w:left="6480" w:hanging="360"/>
+      </w:pPr>
+    </w:lvl>
+  </w:abstractNum>
+  <w:abstractNum w:abstractNumId="5" w15:restartNumberingAfterBreak="0">
+    <w:nsid w:val="0F4A3CF7"/>
+    <w:multiLevelType w:val="multilevel"/>
+    <w:tmpl w:val="14381860"/>
+    <w:lvl w:ilvl="0">
+      <w:start w:val="1"/>
+      <w:numFmt w:val="lowerLetter"/>
+      <w:lvlText w:val="%1."/>
+      <w:lvlJc w:val="left"/>
+      <w:pPr>
+        <w:tabs>
+          <w:tab w:val="num" w:pos="720"/>
+        </w:tabs>
+        <w:ind w:left="720" w:hanging="360"/>
+      </w:pPr>
+    </w:lvl>
+    <w:lvl w:ilvl="1" w:tentative="1">
+      <w:start w:val="1"/>
+      <w:numFmt w:val="lowerLetter"/>
+      <w:lvlText w:val="%2."/>
+      <w:lvlJc w:val="left"/>
+      <w:pPr>
+        <w:tabs>
+          <w:tab w:val="num" w:pos="1440"/>
+        </w:tabs>
+        <w:ind w:left="1440" w:hanging="360"/>
+      </w:pPr>
+    </w:lvl>
+    <w:lvl w:ilvl="2" w:tentative="1">
+      <w:start w:val="1"/>
+      <w:numFmt w:val="lowerLetter"/>
+      <w:lvlText w:val="%3."/>
+      <w:lvlJc w:val="left"/>
+      <w:pPr>
+        <w:tabs>
+          <w:tab w:val="num" w:pos="2160"/>
+        </w:tabs>
+        <w:ind w:left="2160" w:hanging="360"/>
+      </w:pPr>
+    </w:lvl>
+    <w:lvl w:ilvl="3" w:tentative="1">
+      <w:start w:val="1"/>
+      <w:numFmt w:val="lowerLetter"/>
+      <w:lvlText w:val="%4."/>
+      <w:lvlJc w:val="left"/>
+      <w:pPr>
+        <w:tabs>
+          <w:tab w:val="num" w:pos="2880"/>
+        </w:tabs>
+        <w:ind w:left="2880" w:hanging="360"/>
+      </w:pPr>
+    </w:lvl>
+    <w:lvl w:ilvl="4" w:tentative="1">
+      <w:start w:val="1"/>
+      <w:numFmt w:val="lowerLetter"/>
+      <w:lvlText w:val="%5."/>
+      <w:lvlJc w:val="left"/>
+      <w:pPr>
+        <w:tabs>
+          <w:tab w:val="num" w:pos="3600"/>
+        </w:tabs>
+        <w:ind w:left="3600" w:hanging="360"/>
+      </w:pPr>
+    </w:lvl>
+    <w:lvl w:ilvl="5" w:tentative="1">
+      <w:start w:val="1"/>
+      <w:numFmt w:val="lowerLetter"/>
+      <w:lvlText w:val="%6."/>
+      <w:lvlJc w:val="left"/>
+      <w:pPr>
+        <w:tabs>
+          <w:tab w:val="num" w:pos="4320"/>
+        </w:tabs>
+        <w:ind w:left="4320" w:hanging="360"/>
+      </w:pPr>
+    </w:lvl>
+    <w:lvl w:ilvl="6" w:tentative="1">
+      <w:start w:val="1"/>
+      <w:numFmt w:val="lowerLetter"/>
+      <w:lvlText w:val="%7."/>
+      <w:lvlJc w:val="left"/>
+      <w:pPr>
+        <w:tabs>
+          <w:tab w:val="num" w:pos="5040"/>
+        </w:tabs>
+        <w:ind w:left="5040" w:hanging="360"/>
+      </w:pPr>
+    </w:lvl>
+    <w:lvl w:ilvl="7" w:tentative="1">
+      <w:start w:val="1"/>
+      <w:numFmt w:val="lowerLetter"/>
+      <w:lvlText w:val="%8."/>
+      <w:lvlJc w:val="left"/>
+      <w:pPr>
+        <w:tabs>
+          <w:tab w:val="num" w:pos="5760"/>
+        </w:tabs>
+        <w:ind w:left="5760" w:hanging="360"/>
+      </w:pPr>
+    </w:lvl>
+    <w:lvl w:ilvl="8" w:tentative="1">
+      <w:start w:val="1"/>
+      <w:numFmt w:val="lowerLetter"/>
+      <w:lvlText w:val="%9."/>
+      <w:lvlJc w:val="left"/>
+      <w:pPr>
+        <w:tabs>
+          <w:tab w:val="num" w:pos="6480"/>
+        </w:tabs>
+        <w:ind w:left="6480" w:hanging="360"/>
+      </w:pPr>
+    </w:lvl>
+  </w:abstractNum>
+  <w:abstractNum w:abstractNumId="6" w15:restartNumberingAfterBreak="0">
+    <w:nsid w:val="1F1F20D8"/>
+    <w:multiLevelType w:val="multilevel"/>
+    <w:tmpl w:val="8B2CBEAA"/>
+    <w:lvl w:ilvl="0">
+      <w:start w:val="7"/>
+      <w:numFmt w:val="decimal"/>
+      <w:lvlText w:val="%1."/>
+      <w:lvlJc w:val="left"/>
+      <w:pPr>
+        <w:tabs>
+          <w:tab w:val="num" w:pos="720"/>
+        </w:tabs>
+        <w:ind w:left="720" w:hanging="360"/>
+      </w:pPr>
+    </w:lvl>
+    <w:lvl w:ilvl="1" w:tentative="1">
+      <w:start w:val="1"/>
+      <w:numFmt w:val="decimal"/>
+      <w:lvlText w:val="%2."/>
+      <w:lvlJc w:val="left"/>
+      <w:pPr>
+        <w:tabs>
+          <w:tab w:val="num" w:pos="1440"/>
+        </w:tabs>
+        <w:ind w:left="1440" w:hanging="360"/>
+      </w:pPr>
+    </w:lvl>
+    <w:lvl w:ilvl="2" w:tentative="1">
+      <w:start w:val="1"/>
+      <w:numFmt w:val="decimal"/>
+      <w:lvlText w:val="%3."/>
+      <w:lvlJc w:val="left"/>
+      <w:pPr>
+        <w:tabs>
+          <w:tab w:val="num" w:pos="2160"/>
+        </w:tabs>
+        <w:ind w:left="2160" w:hanging="360"/>
+      </w:pPr>
+    </w:lvl>
+    <w:lvl w:ilvl="3" w:tentative="1">
+      <w:start w:val="1"/>
+      <w:numFmt w:val="decimal"/>
+      <w:lvlText w:val="%4."/>
+      <w:lvlJc w:val="left"/>
+      <w:pPr>
+        <w:tabs>
+          <w:tab w:val="num" w:pos="2880"/>
+        </w:tabs>
+        <w:ind w:left="2880" w:hanging="360"/>
+      </w:pPr>
+    </w:lvl>
+    <w:lvl w:ilvl="4" w:tentative="1">
+      <w:start w:val="1"/>
+      <w:numFmt w:val="decimal"/>
+      <w:lvlText w:val="%5."/>
+      <w:lvlJc w:val="left"/>
+      <w:pPr>
+        <w:tabs>
+          <w:tab w:val="num" w:pos="3600"/>
+        </w:tabs>
+        <w:ind w:left="3600" w:hanging="360"/>
+      </w:pPr>
+    </w:lvl>
+    <w:lvl w:ilvl="5" w:tentative="1">
+      <w:start w:val="1"/>
+      <w:numFmt w:val="decimal"/>
+      <w:lvlText w:val="%6."/>
+      <w:lvlJc w:val="left"/>
+      <w:pPr>
+        <w:tabs>
+          <w:tab w:val="num" w:pos="4320"/>
+        </w:tabs>
+        <w:ind w:left="4320" w:hanging="360"/>
+      </w:pPr>
+    </w:lvl>
+    <w:lvl w:ilvl="6" w:tentative="1">
+      <w:start w:val="1"/>
+      <w:numFmt w:val="decimal"/>
+      <w:lvlText w:val="%7."/>
+      <w:lvlJc w:val="left"/>
+      <w:pPr>
+        <w:tabs>
+          <w:tab w:val="num" w:pos="5040"/>
+        </w:tabs>
+        <w:ind w:left="5040" w:hanging="360"/>
+      </w:pPr>
+    </w:lvl>
+    <w:lvl w:ilvl="7" w:tentative="1">
+      <w:start w:val="1"/>
+      <w:numFmt w:val="decimal"/>
+      <w:lvlText w:val="%8."/>
+      <w:lvlJc w:val="left"/>
+      <w:pPr>
+        <w:tabs>
+          <w:tab w:val="num" w:pos="5760"/>
+        </w:tabs>
+        <w:ind w:left="5760" w:hanging="360"/>
+      </w:pPr>
+    </w:lvl>
+    <w:lvl w:ilvl="8" w:tentative="1">
+      <w:start w:val="1"/>
+      <w:numFmt w:val="decimal"/>
+      <w:lvlText w:val="%9."/>
+      <w:lvlJc w:val="left"/>
+      <w:pPr>
+        <w:tabs>
+          <w:tab w:val="num" w:pos="6480"/>
+        </w:tabs>
+        <w:ind w:left="6480" w:hanging="360"/>
+      </w:pPr>
+    </w:lvl>
+  </w:abstractNum>
+  <w:abstractNum w:abstractNumId="7" w15:restartNumberingAfterBreak="0">
+    <w:nsid w:val="26304343"/>
+    <w:multiLevelType w:val="multilevel"/>
+    <w:tmpl w:val="68DC5806"/>
+    <w:lvl w:ilvl="0">
+      <w:start w:val="13"/>
+      <w:numFmt w:val="decimal"/>
+      <w:lvlText w:val="%1."/>
+      <w:lvlJc w:val="left"/>
+      <w:pPr>
+        <w:tabs>
+          <w:tab w:val="num" w:pos="720"/>
+        </w:tabs>
+        <w:ind w:left="720" w:hanging="360"/>
+      </w:pPr>
+    </w:lvl>
+    <w:lvl w:ilvl="1" w:tentative="1">
+      <w:start w:val="1"/>
+      <w:numFmt w:val="decimal"/>
+      <w:lvlText w:val="%2."/>
+      <w:lvlJc w:val="left"/>
+      <w:pPr>
+        <w:tabs>
+          <w:tab w:val="num" w:pos="1440"/>
+        </w:tabs>
+        <w:ind w:left="1440" w:hanging="360"/>
+      </w:pPr>
+    </w:lvl>
+    <w:lvl w:ilvl="2" w:tentative="1">
+      <w:start w:val="1"/>
+      <w:numFmt w:val="decimal"/>
+      <w:lvlText w:val="%3."/>
+      <w:lvlJc w:val="left"/>
+      <w:pPr>
+        <w:tabs>
+          <w:tab w:val="num" w:pos="2160"/>
+        </w:tabs>
+        <w:ind w:left="2160" w:hanging="360"/>
+      </w:pPr>
+    </w:lvl>
+    <w:lvl w:ilvl="3" w:tentative="1">
+      <w:start w:val="1"/>
+      <w:numFmt w:val="decimal"/>
+      <w:lvlText w:val="%4."/>
+      <w:lvlJc w:val="left"/>
+      <w:pPr>
+        <w:tabs>
+          <w:tab w:val="num" w:pos="2880"/>
+        </w:tabs>
+        <w:ind w:left="2880" w:hanging="360"/>
+      </w:pPr>
+    </w:lvl>
+    <w:lvl w:ilvl="4" w:tentative="1">
+      <w:start w:val="1"/>
+      <w:numFmt w:val="decimal"/>
+      <w:lvlText w:val="%5."/>
+      <w:lvlJc w:val="left"/>
+      <w:pPr>
+        <w:tabs>
+          <w:tab w:val="num" w:pos="3600"/>
+        </w:tabs>
+        <w:ind w:left="3600" w:hanging="360"/>
+      </w:pPr>
+    </w:lvl>
+    <w:lvl w:ilvl="5" w:tentative="1">
+      <w:start w:val="1"/>
+      <w:numFmt w:val="decimal"/>
+      <w:lvlText w:val="%6."/>
+      <w:lvlJc w:val="left"/>
+      <w:pPr>
+        <w:tabs>
+          <w:tab w:val="num" w:pos="4320"/>
+        </w:tabs>
+        <w:ind w:left="4320" w:hanging="360"/>
+      </w:pPr>
+    </w:lvl>
+    <w:lvl w:ilvl="6" w:tentative="1">
+      <w:start w:val="1"/>
+      <w:numFmt w:val="decimal"/>
+      <w:lvlText w:val="%7."/>
+      <w:lvlJc w:val="left"/>
+      <w:pPr>
+        <w:tabs>
+          <w:tab w:val="num" w:pos="5040"/>
+        </w:tabs>
+        <w:ind w:left="5040" w:hanging="360"/>
+      </w:pPr>
+    </w:lvl>
+    <w:lvl w:ilvl="7" w:tentative="1">
+      <w:start w:val="1"/>
+      <w:numFmt w:val="decimal"/>
+      <w:lvlText w:val="%8."/>
+      <w:lvlJc w:val="left"/>
+      <w:pPr>
+        <w:tabs>
+          <w:tab w:val="num" w:pos="5760"/>
+        </w:tabs>
+        <w:ind w:left="5760" w:hanging="360"/>
+      </w:pPr>
+    </w:lvl>
+    <w:lvl w:ilvl="8" w:tentative="1">
+      <w:start w:val="1"/>
+      <w:numFmt w:val="decimal"/>
+      <w:lvlText w:val="%9."/>
+      <w:lvlJc w:val="left"/>
+      <w:pPr>
+        <w:tabs>
+          <w:tab w:val="num" w:pos="6480"/>
+        </w:tabs>
+        <w:ind w:left="6480" w:hanging="360"/>
+      </w:pPr>
+    </w:lvl>
+  </w:abstractNum>
+  <w:abstractNum w:abstractNumId="8" w15:restartNumberingAfterBreak="0">
+    <w:nsid w:val="268C10D4"/>
+    <w:multiLevelType w:val="multilevel"/>
+    <w:tmpl w:val="B008B69E"/>
+    <w:lvl w:ilvl="0">
+      <w:start w:val="15"/>
+      <w:numFmt w:val="decimal"/>
+      <w:lvlText w:val="%1."/>
+      <w:lvlJc w:val="left"/>
+      <w:pPr>
+        <w:tabs>
+          <w:tab w:val="num" w:pos="720"/>
+        </w:tabs>
+        <w:ind w:left="720" w:hanging="360"/>
+      </w:pPr>
+    </w:lvl>
+    <w:lvl w:ilvl="1" w:tentative="1">
+      <w:start w:val="1"/>
+      <w:numFmt w:val="decimal"/>
+      <w:lvlText w:val="%2."/>
+      <w:lvlJc w:val="left"/>
+      <w:pPr>
+        <w:tabs>
+          <w:tab w:val="num" w:pos="1440"/>
+        </w:tabs>
+        <w:ind w:left="1440" w:hanging="360"/>
+      </w:pPr>
+    </w:lvl>
+    <w:lvl w:ilvl="2" w:tentative="1">
+      <w:start w:val="1"/>
+      <w:numFmt w:val="decimal"/>
+      <w:lvlText w:val="%3."/>
+      <w:lvlJc w:val="left"/>
+      <w:pPr>
+        <w:tabs>
+          <w:tab w:val="num" w:pos="2160"/>
+        </w:tabs>
+        <w:ind w:left="2160" w:hanging="360"/>
+      </w:pPr>
+    </w:lvl>
+    <w:lvl w:ilvl="3" w:tentative="1">
+      <w:start w:val="1"/>
+      <w:numFmt w:val="decimal"/>
+      <w:lvlText w:val="%4."/>
+      <w:lvlJc w:val="left"/>
+      <w:pPr>
+        <w:tabs>
+          <w:tab w:val="num" w:pos="2880"/>
+        </w:tabs>
+        <w:ind w:left="2880" w:hanging="360"/>
+      </w:pPr>
+    </w:lvl>
+    <w:lvl w:ilvl="4" w:tentative="1">
+      <w:start w:val="1"/>
+      <w:numFmt w:val="decimal"/>
+      <w:lvlText w:val="%5."/>
+      <w:lvlJc w:val="left"/>
+      <w:pPr>
+        <w:tabs>
+          <w:tab w:val="num" w:pos="3600"/>
+        </w:tabs>
+        <w:ind w:left="3600" w:hanging="360"/>
+      </w:pPr>
+    </w:lvl>
+    <w:lvl w:ilvl="5" w:tentative="1">
+      <w:start w:val="1"/>
+      <w:numFmt w:val="decimal"/>
+      <w:lvlText w:val="%6."/>
+      <w:lvlJc w:val="left"/>
+      <w:pPr>
+        <w:tabs>
+          <w:tab w:val="num" w:pos="4320"/>
+        </w:tabs>
+        <w:ind w:left="4320" w:hanging="360"/>
+      </w:pPr>
+    </w:lvl>
+    <w:lvl w:ilvl="6" w:tentative="1">
+      <w:start w:val="1"/>
+      <w:numFmt w:val="decimal"/>
+      <w:lvlText w:val="%7."/>
+      <w:lvlJc w:val="left"/>
+      <w:pPr>
+        <w:tabs>
+          <w:tab w:val="num" w:pos="5040"/>
+        </w:tabs>
+        <w:ind w:left="5040" w:hanging="360"/>
+      </w:pPr>
+    </w:lvl>
+    <w:lvl w:ilvl="7" w:tentative="1">
+      <w:start w:val="1"/>
+      <w:numFmt w:val="decimal"/>
+      <w:lvlText w:val="%8."/>
+      <w:lvlJc w:val="left"/>
+      <w:pPr>
+        <w:tabs>
+          <w:tab w:val="num" w:pos="5760"/>
+        </w:tabs>
+        <w:ind w:left="5760" w:hanging="360"/>
+      </w:pPr>
+    </w:lvl>
+    <w:lvl w:ilvl="8" w:tentative="1">
+      <w:start w:val="1"/>
+      <w:numFmt w:val="decimal"/>
+      <w:lvlText w:val="%9."/>
+      <w:lvlJc w:val="left"/>
+      <w:pPr>
+        <w:tabs>
+          <w:tab w:val="num" w:pos="6480"/>
+        </w:tabs>
+        <w:ind w:left="6480" w:hanging="360"/>
+      </w:pPr>
+    </w:lvl>
+  </w:abstractNum>
+  <w:abstractNum w:abstractNumId="9" w15:restartNumberingAfterBreak="0">
+    <w:nsid w:val="2A8D239D"/>
+    <w:multiLevelType w:val="multilevel"/>
+    <w:tmpl w:val="DA069EFE"/>
+    <w:lvl w:ilvl="0">
+      <w:start w:val="10"/>
+      <w:numFmt w:val="decimal"/>
+      <w:lvlText w:val="%1."/>
+      <w:lvlJc w:val="left"/>
+      <w:pPr>
+        <w:tabs>
+          <w:tab w:val="num" w:pos="720"/>
+        </w:tabs>
+        <w:ind w:left="720" w:hanging="360"/>
+      </w:pPr>
+    </w:lvl>
+    <w:lvl w:ilvl="1" w:tentative="1">
+      <w:start w:val="1"/>
+      <w:numFmt w:val="decimal"/>
+      <w:lvlText w:val="%2."/>
+      <w:lvlJc w:val="left"/>
+      <w:pPr>
+        <w:tabs>
+          <w:tab w:val="num" w:pos="1440"/>
+        </w:tabs>
+        <w:ind w:left="1440" w:hanging="360"/>
+      </w:pPr>
+    </w:lvl>
+    <w:lvl w:ilvl="2" w:tentative="1">
+      <w:start w:val="1"/>
+      <w:numFmt w:val="decimal"/>
+      <w:lvlText w:val="%3."/>
+      <w:lvlJc w:val="left"/>
+      <w:pPr>
+        <w:tabs>
+          <w:tab w:val="num" w:pos="2160"/>
+        </w:tabs>
+        <w:ind w:left="2160" w:hanging="360"/>
+      </w:pPr>
+    </w:lvl>
+    <w:lvl w:ilvl="3" w:tentative="1">
+      <w:start w:val="1"/>
+      <w:numFmt w:val="decimal"/>
+      <w:lvlText w:val="%4."/>
+      <w:lvlJc w:val="left"/>
+      <w:pPr>
+        <w:tabs>
+          <w:tab w:val="num" w:pos="2880"/>
+        </w:tabs>
+        <w:ind w:left="2880" w:hanging="360"/>
+      </w:pPr>
+    </w:lvl>
+    <w:lvl w:ilvl="4" w:tentative="1">
+      <w:start w:val="1"/>
+      <w:numFmt w:val="decimal"/>
+      <w:lvlText w:val="%5."/>
+      <w:lvlJc w:val="left"/>
+      <w:pPr>
+        <w:tabs>
+          <w:tab w:val="num" w:pos="3600"/>
+        </w:tabs>
+        <w:ind w:left="3600" w:hanging="360"/>
+      </w:pPr>
+    </w:lvl>
+    <w:lvl w:ilvl="5" w:tentative="1">
+      <w:start w:val="1"/>
+      <w:numFmt w:val="decimal"/>
+      <w:lvlText w:val="%6."/>
+      <w:lvlJc w:val="left"/>
+      <w:pPr>
+        <w:tabs>
+          <w:tab w:val="num" w:pos="4320"/>
+        </w:tabs>
+        <w:ind w:left="4320" w:hanging="360"/>
+      </w:pPr>
+    </w:lvl>
+    <w:lvl w:ilvl="6" w:tentative="1">
+      <w:start w:val="1"/>
+      <w:numFmt w:val="decimal"/>
+      <w:lvlText w:val="%7."/>
+      <w:lvlJc w:val="left"/>
+      <w:pPr>
+        <w:tabs>
+          <w:tab w:val="num" w:pos="5040"/>
+        </w:tabs>
+        <w:ind w:left="5040" w:hanging="360"/>
+      </w:pPr>
+    </w:lvl>
+    <w:lvl w:ilvl="7" w:tentative="1">
+      <w:start w:val="1"/>
+      <w:numFmt w:val="decimal"/>
+      <w:lvlText w:val="%8."/>
+      <w:lvlJc w:val="left"/>
+      <w:pPr>
+        <w:tabs>
+          <w:tab w:val="num" w:pos="5760"/>
+        </w:tabs>
+        <w:ind w:left="5760" w:hanging="360"/>
+      </w:pPr>
+    </w:lvl>
+    <w:lvl w:ilvl="8" w:tentative="1">
+      <w:start w:val="1"/>
+      <w:numFmt w:val="decimal"/>
+      <w:lvlText w:val="%9."/>
+      <w:lvlJc w:val="left"/>
+      <w:pPr>
+        <w:tabs>
+          <w:tab w:val="num" w:pos="6480"/>
+        </w:tabs>
+        <w:ind w:left="6480" w:hanging="360"/>
+      </w:pPr>
+    </w:lvl>
+  </w:abstractNum>
+  <w:abstractNum w:abstractNumId="10" w15:restartNumberingAfterBreak="0">
+    <w:nsid w:val="39E6621F"/>
+    <w:multiLevelType w:val="multilevel"/>
+    <w:tmpl w:val="2D849746"/>
+    <w:lvl w:ilvl="0">
+      <w:start w:val="1"/>
+      <w:numFmt w:val="decimal"/>
+      <w:lvlText w:val="%1."/>
+      <w:lvlJc w:val="left"/>
+      <w:pPr>
+        <w:tabs>
+          <w:tab w:val="num" w:pos="720"/>
+        </w:tabs>
+        <w:ind w:left="720" w:hanging="360"/>
+      </w:pPr>
+    </w:lvl>
+    <w:lvl w:ilvl="1" w:tentative="1">
+      <w:start w:val="1"/>
+      <w:numFmt w:val="decimal"/>
+      <w:lvlText w:val="%2."/>
+      <w:lvlJc w:val="left"/>
+      <w:pPr>
+        <w:tabs>
+          <w:tab w:val="num" w:pos="1440"/>
+        </w:tabs>
+        <w:ind w:left="1440" w:hanging="360"/>
+      </w:pPr>
+    </w:lvl>
+    <w:lvl w:ilvl="2" w:tentative="1">
+      <w:start w:val="1"/>
+      <w:numFmt w:val="decimal"/>
+      <w:lvlText w:val="%3."/>
+      <w:lvlJc w:val="left"/>
+      <w:pPr>
+        <w:tabs>
+          <w:tab w:val="num" w:pos="2160"/>
+        </w:tabs>
+        <w:ind w:left="2160" w:hanging="360"/>
+      </w:pPr>
+    </w:lvl>
+    <w:lvl w:ilvl="3" w:tentative="1">
+      <w:start w:val="1"/>
+      <w:numFmt w:val="decimal"/>
+      <w:lvlText w:val="%4."/>
+      <w:lvlJc w:val="left"/>
+      <w:pPr>
+        <w:tabs>
+          <w:tab w:val="num" w:pos="2880"/>
+        </w:tabs>
+        <w:ind w:left="2880" w:hanging="360"/>
+      </w:pPr>
+    </w:lvl>
+    <w:lvl w:ilvl="4" w:tentative="1">
+      <w:start w:val="1"/>
+      <w:numFmt w:val="decimal"/>
+      <w:lvlText w:val="%5."/>
+      <w:lvlJc w:val="left"/>
+      <w:pPr>
+        <w:tabs>
+          <w:tab w:val="num" w:pos="3600"/>
+        </w:tabs>
+        <w:ind w:left="3600" w:hanging="360"/>
+      </w:pPr>
+    </w:lvl>
+    <w:lvl w:ilvl="5" w:tentative="1">
+      <w:start w:val="1"/>
+      <w:numFmt w:val="decimal"/>
+      <w:lvlText w:val="%6."/>
+      <w:lvlJc w:val="left"/>
+      <w:pPr>
+        <w:tabs>
+          <w:tab w:val="num" w:pos="4320"/>
+        </w:tabs>
+        <w:ind w:left="4320" w:hanging="360"/>
+      </w:pPr>
+    </w:lvl>
+    <w:lvl w:ilvl="6" w:tentative="1">
+      <w:start w:val="1"/>
+      <w:numFmt w:val="decimal"/>
+      <w:lvlText w:val="%7."/>
+      <w:lvlJc w:val="left"/>
+      <w:pPr>
+        <w:tabs>
+          <w:tab w:val="num" w:pos="5040"/>
+        </w:tabs>
+        <w:ind w:left="5040" w:hanging="360"/>
+      </w:pPr>
+    </w:lvl>
+    <w:lvl w:ilvl="7" w:tentative="1">
+      <w:start w:val="1"/>
+      <w:numFmt w:val="decimal"/>
+      <w:lvlText w:val="%8."/>
+      <w:lvlJc w:val="left"/>
+      <w:pPr>
+        <w:tabs>
+          <w:tab w:val="num" w:pos="5760"/>
+        </w:tabs>
+        <w:ind w:left="5760" w:hanging="360"/>
+      </w:pPr>
+    </w:lvl>
+    <w:lvl w:ilvl="8" w:tentative="1">
+      <w:start w:val="1"/>
+      <w:numFmt w:val="decimal"/>
+      <w:lvlText w:val="%9."/>
+      <w:lvlJc w:val="left"/>
+      <w:pPr>
+        <w:tabs>
+          <w:tab w:val="num" w:pos="6480"/>
+        </w:tabs>
+        <w:ind w:left="6480" w:hanging="360"/>
+      </w:pPr>
+    </w:lvl>
+  </w:abstractNum>
+  <w:abstractNum w:abstractNumId="11" w15:restartNumberingAfterBreak="0">
+    <w:nsid w:val="3F392591"/>
+    <w:multiLevelType w:val="multilevel"/>
+    <w:tmpl w:val="BB203D0E"/>
+    <w:lvl w:ilvl="0">
+      <w:start w:val="8"/>
+      <w:numFmt w:val="decimal"/>
+      <w:lvlText w:val="%1."/>
+      <w:lvlJc w:val="left"/>
+      <w:pPr>
+        <w:tabs>
+          <w:tab w:val="num" w:pos="720"/>
+        </w:tabs>
+        <w:ind w:left="720" w:hanging="360"/>
+      </w:pPr>
+    </w:lvl>
+    <w:lvl w:ilvl="1" w:tentative="1">
+      <w:start w:val="1"/>
+      <w:numFmt w:val="decimal"/>
+      <w:lvlText w:val="%2."/>
+      <w:lvlJc w:val="left"/>
+      <w:pPr>
+        <w:tabs>
+          <w:tab w:val="num" w:pos="1440"/>
+        </w:tabs>
+        <w:ind w:left="1440" w:hanging="360"/>
+      </w:pPr>
+    </w:lvl>
+    <w:lvl w:ilvl="2" w:tentative="1">
+      <w:start w:val="1"/>
+      <w:numFmt w:val="decimal"/>
+      <w:lvlText w:val="%3."/>
+      <w:lvlJc w:val="left"/>
+      <w:pPr>
+        <w:tabs>
+          <w:tab w:val="num" w:pos="2160"/>
+        </w:tabs>
+        <w:ind w:left="2160" w:hanging="360"/>
+      </w:pPr>
+    </w:lvl>
+    <w:lvl w:ilvl="3" w:tentative="1">
+      <w:start w:val="1"/>
+      <w:numFmt w:val="decimal"/>
+      <w:lvlText w:val="%4."/>
+      <w:lvlJc w:val="left"/>
+      <w:pPr>
+        <w:tabs>
+          <w:tab w:val="num" w:pos="2880"/>
+        </w:tabs>
+        <w:ind w:left="2880" w:hanging="360"/>
+      </w:pPr>
+    </w:lvl>
+    <w:lvl w:ilvl="4" w:tentative="1">
+      <w:start w:val="1"/>
+      <w:numFmt w:val="decimal"/>
+      <w:lvlText w:val="%5."/>
+      <w:lvlJc w:val="left"/>
+      <w:pPr>
+        <w:tabs>
+          <w:tab w:val="num" w:pos="3600"/>
+        </w:tabs>
+        <w:ind w:left="3600" w:hanging="360"/>
+      </w:pPr>
+    </w:lvl>
+    <w:lvl w:ilvl="5" w:tentative="1">
+      <w:start w:val="1"/>
+      <w:numFmt w:val="decimal"/>
+      <w:lvlText w:val="%6."/>
+      <w:lvlJc w:val="left"/>
+      <w:pPr>
+        <w:tabs>
+          <w:tab w:val="num" w:pos="4320"/>
+        </w:tabs>
+        <w:ind w:left="4320" w:hanging="360"/>
+      </w:pPr>
+    </w:lvl>
+    <w:lvl w:ilvl="6" w:tentative="1">
+      <w:start w:val="1"/>
+      <w:numFmt w:val="decimal"/>
+      <w:lvlText w:val="%7."/>
+      <w:lvlJc w:val="left"/>
+      <w:pPr>
+        <w:tabs>
+          <w:tab w:val="num" w:pos="5040"/>
+        </w:tabs>
+        <w:ind w:left="5040" w:hanging="360"/>
+      </w:pPr>
+    </w:lvl>
+    <w:lvl w:ilvl="7" w:tentative="1">
+      <w:start w:val="1"/>
+      <w:numFmt w:val="decimal"/>
+      <w:lvlText w:val="%8."/>
+      <w:lvlJc w:val="left"/>
+      <w:pPr>
+        <w:tabs>
+          <w:tab w:val="num" w:pos="5760"/>
+        </w:tabs>
+        <w:ind w:left="5760" w:hanging="360"/>
+      </w:pPr>
+    </w:lvl>
+    <w:lvl w:ilvl="8" w:tentative="1">
+      <w:start w:val="1"/>
+      <w:numFmt w:val="decimal"/>
+      <w:lvlText w:val="%9."/>
+      <w:lvlJc w:val="left"/>
+      <w:pPr>
+        <w:tabs>
+          <w:tab w:val="num" w:pos="6480"/>
+        </w:tabs>
+        <w:ind w:left="6480" w:hanging="360"/>
+      </w:pPr>
+    </w:lvl>
+  </w:abstractNum>
+  <w:abstractNum w:abstractNumId="12" w15:restartNumberingAfterBreak="0">
+    <w:nsid w:val="43D21F2E"/>
+    <w:multiLevelType w:val="multilevel"/>
+    <w:tmpl w:val="B6F67B44"/>
+    <w:lvl w:ilvl="0">
+      <w:start w:val="4"/>
+      <w:numFmt w:val="decimal"/>
+      <w:lvlText w:val="%1."/>
+      <w:lvlJc w:val="left"/>
+      <w:pPr>
+        <w:tabs>
+          <w:tab w:val="num" w:pos="720"/>
+        </w:tabs>
+        <w:ind w:left="720" w:hanging="360"/>
+      </w:pPr>
+    </w:lvl>
+    <w:lvl w:ilvl="1" w:tentative="1">
+      <w:start w:val="1"/>
+      <w:numFmt w:val="decimal"/>
+      <w:lvlText w:val="%2."/>
+      <w:lvlJc w:val="left"/>
+      <w:pPr>
+        <w:tabs>
+          <w:tab w:val="num" w:pos="1440"/>
+        </w:tabs>
+        <w:ind w:left="1440" w:hanging="360"/>
+      </w:pPr>
+    </w:lvl>
+    <w:lvl w:ilvl="2" w:tentative="1">
+      <w:start w:val="1"/>
+      <w:numFmt w:val="decimal"/>
+      <w:lvlText w:val="%3."/>
+      <w:lvlJc w:val="left"/>
+      <w:pPr>
+        <w:tabs>
+          <w:tab w:val="num" w:pos="2160"/>
+        </w:tabs>
+        <w:ind w:left="2160" w:hanging="360"/>
+      </w:pPr>
+    </w:lvl>
+    <w:lvl w:ilvl="3" w:tentative="1">
+      <w:start w:val="1"/>
+      <w:numFmt w:val="decimal"/>
+      <w:lvlText w:val="%4."/>
+      <w:lvlJc w:val="left"/>
+      <w:pPr>
+        <w:tabs>
+          <w:tab w:val="num" w:pos="2880"/>
+        </w:tabs>
+        <w:ind w:left="2880" w:hanging="360"/>
+      </w:pPr>
+    </w:lvl>
+    <w:lvl w:ilvl="4" w:tentative="1">
+      <w:start w:val="1"/>
+      <w:numFmt w:val="decimal"/>
+      <w:lvlText w:val="%5."/>
+      <w:lvlJc w:val="left"/>
+      <w:pPr>
+        <w:tabs>
+          <w:tab w:val="num" w:pos="3600"/>
+        </w:tabs>
+        <w:ind w:left="3600" w:hanging="360"/>
+      </w:pPr>
+    </w:lvl>
+    <w:lvl w:ilvl="5" w:tentative="1">
+      <w:start w:val="1"/>
+      <w:numFmt w:val="decimal"/>
+      <w:lvlText w:val="%6."/>
+      <w:lvlJc w:val="left"/>
+      <w:pPr>
+        <w:tabs>
+          <w:tab w:val="num" w:pos="4320"/>
+        </w:tabs>
+        <w:ind w:left="4320" w:hanging="360"/>
+      </w:pPr>
+    </w:lvl>
+    <w:lvl w:ilvl="6" w:tentative="1">
+      <w:start w:val="1"/>
+      <w:numFmt w:val="decimal"/>
+      <w:lvlText w:val="%7."/>
+      <w:lvlJc w:val="left"/>
+      <w:pPr>
+        <w:tabs>
+          <w:tab w:val="num" w:pos="5040"/>
+        </w:tabs>
+        <w:ind w:left="5040" w:hanging="360"/>
+      </w:pPr>
+    </w:lvl>
+    <w:lvl w:ilvl="7" w:tentative="1">
+      <w:start w:val="1"/>
+      <w:numFmt w:val="decimal"/>
+      <w:lvlText w:val="%8."/>
+      <w:lvlJc w:val="left"/>
+      <w:pPr>
+        <w:tabs>
+          <w:tab w:val="num" w:pos="5760"/>
+        </w:tabs>
+        <w:ind w:left="5760" w:hanging="360"/>
+      </w:pPr>
+    </w:lvl>
+    <w:lvl w:ilvl="8" w:tentative="1">
+      <w:start w:val="1"/>
+      <w:numFmt w:val="decimal"/>
+      <w:lvlText w:val="%9."/>
+      <w:lvlJc w:val="left"/>
+      <w:pPr>
+        <w:tabs>
+          <w:tab w:val="num" w:pos="6480"/>
+        </w:tabs>
+        <w:ind w:left="6480" w:hanging="360"/>
+      </w:pPr>
+    </w:lvl>
+  </w:abstractNum>
+  <w:abstractNum w:abstractNumId="13" w15:restartNumberingAfterBreak="0">
+    <w:nsid w:val="492B4992"/>
+    <w:multiLevelType w:val="multilevel"/>
+    <w:tmpl w:val="39CC8FE8"/>
+    <w:lvl w:ilvl="0">
+      <w:start w:val="16"/>
+      <w:numFmt w:val="decimal"/>
+      <w:lvlText w:val="%1."/>
+      <w:lvlJc w:val="left"/>
+      <w:pPr>
+        <w:tabs>
+          <w:tab w:val="num" w:pos="720"/>
+        </w:tabs>
+        <w:ind w:left="720" w:hanging="360"/>
+      </w:pPr>
+    </w:lvl>
+    <w:lvl w:ilvl="1" w:tentative="1">
+      <w:start w:val="1"/>
+      <w:numFmt w:val="decimal"/>
+      <w:lvlText w:val="%2."/>
+      <w:lvlJc w:val="left"/>
+      <w:pPr>
+        <w:tabs>
+          <w:tab w:val="num" w:pos="1440"/>
+        </w:tabs>
+        <w:ind w:left="1440" w:hanging="360"/>
+      </w:pPr>
+    </w:lvl>
+    <w:lvl w:ilvl="2" w:tentative="1">
+      <w:start w:val="1"/>
+      <w:numFmt w:val="decimal"/>
+      <w:lvlText w:val="%3."/>
+      <w:lvlJc w:val="left"/>
+      <w:pPr>
+        <w:tabs>
+          <w:tab w:val="num" w:pos="2160"/>
+        </w:tabs>
+        <w:ind w:left="2160" w:hanging="360"/>
+      </w:pPr>
+    </w:lvl>
+    <w:lvl w:ilvl="3" w:tentative="1">
+      <w:start w:val="1"/>
+      <w:numFmt w:val="decimal"/>
+      <w:lvlText w:val="%4."/>
+      <w:lvlJc w:val="left"/>
+      <w:pPr>
+        <w:tabs>
+          <w:tab w:val="num" w:pos="2880"/>
+        </w:tabs>
+        <w:ind w:left="2880" w:hanging="360"/>
+      </w:pPr>
+    </w:lvl>
+    <w:lvl w:ilvl="4" w:tentative="1">
+      <w:start w:val="1"/>
+      <w:numFmt w:val="decimal"/>
+      <w:lvlText w:val="%5."/>
+      <w:lvlJc w:val="left"/>
+      <w:pPr>
+        <w:tabs>
+          <w:tab w:val="num" w:pos="3600"/>
+        </w:tabs>
+        <w:ind w:left="3600" w:hanging="360"/>
+      </w:pPr>
+    </w:lvl>
+    <w:lvl w:ilvl="5" w:tentative="1">
+      <w:start w:val="1"/>
+      <w:numFmt w:val="decimal"/>
+      <w:lvlText w:val="%6."/>
+      <w:lvlJc w:val="left"/>
+      <w:pPr>
+        <w:tabs>
+          <w:tab w:val="num" w:pos="4320"/>
+        </w:tabs>
+        <w:ind w:left="4320" w:hanging="360"/>
+      </w:pPr>
+    </w:lvl>
+    <w:lvl w:ilvl="6" w:tentative="1">
+      <w:start w:val="1"/>
+      <w:numFmt w:val="decimal"/>
+      <w:lvlText w:val="%7."/>
+      <w:lvlJc w:val="left"/>
+      <w:pPr>
+        <w:tabs>
+          <w:tab w:val="num" w:pos="5040"/>
+        </w:tabs>
+        <w:ind w:left="5040" w:hanging="360"/>
+      </w:pPr>
+    </w:lvl>
+    <w:lvl w:ilvl="7" w:tentative="1">
+      <w:start w:val="1"/>
+      <w:numFmt w:val="decimal"/>
+      <w:lvlText w:val="%8."/>
+      <w:lvlJc w:val="left"/>
+      <w:pPr>
+        <w:tabs>
+          <w:tab w:val="num" w:pos="5760"/>
+        </w:tabs>
+        <w:ind w:left="5760" w:hanging="360"/>
+      </w:pPr>
+    </w:lvl>
+    <w:lvl w:ilvl="8" w:tentative="1">
+      <w:start w:val="1"/>
+      <w:numFmt w:val="decimal"/>
+      <w:lvlText w:val="%9."/>
+      <w:lvlJc w:val="left"/>
+      <w:pPr>
+        <w:tabs>
+          <w:tab w:val="num" w:pos="6480"/>
+        </w:tabs>
+        <w:ind w:left="6480" w:hanging="360"/>
+      </w:pPr>
+    </w:lvl>
+  </w:abstractNum>
+  <w:abstractNum w:abstractNumId="14" w15:restartNumberingAfterBreak="0">
+    <w:nsid w:val="49CF5879"/>
+    <w:multiLevelType w:val="multilevel"/>
+    <w:tmpl w:val="DEE6D0D8"/>
+    <w:lvl w:ilvl="0">
+      <w:start w:val="12"/>
+      <w:numFmt w:val="decimal"/>
+      <w:lvlText w:val="%1."/>
+      <w:lvlJc w:val="left"/>
+      <w:pPr>
+        <w:tabs>
+          <w:tab w:val="num" w:pos="720"/>
+        </w:tabs>
+        <w:ind w:left="720" w:hanging="360"/>
+      </w:pPr>
+    </w:lvl>
+    <w:lvl w:ilvl="1" w:tentative="1">
+      <w:start w:val="1"/>
+      <w:numFmt w:val="decimal"/>
+      <w:lvlText w:val="%2."/>
+      <w:lvlJc w:val="left"/>
+      <w:pPr>
+        <w:tabs>
+          <w:tab w:val="num" w:pos="1440"/>
+        </w:tabs>
+        <w:ind w:left="1440" w:hanging="360"/>
+      </w:pPr>
+    </w:lvl>
+    <w:lvl w:ilvl="2" w:tentative="1">
+      <w:start w:val="1"/>
+      <w:numFmt w:val="decimal"/>
+      <w:lvlText w:val="%3."/>
+      <w:lvlJc w:val="left"/>
+      <w:pPr>
+        <w:tabs>
+          <w:tab w:val="num" w:pos="2160"/>
+        </w:tabs>
+        <w:ind w:left="2160" w:hanging="360"/>
+      </w:pPr>
+    </w:lvl>
+    <w:lvl w:ilvl="3" w:tentative="1">
+      <w:start w:val="1"/>
+      <w:numFmt w:val="decimal"/>
+      <w:lvlText w:val="%4."/>
+      <w:lvlJc w:val="left"/>
+      <w:pPr>
+        <w:tabs>
+          <w:tab w:val="num" w:pos="2880"/>
+        </w:tabs>
+        <w:ind w:left="2880" w:hanging="360"/>
+      </w:pPr>
+    </w:lvl>
+    <w:lvl w:ilvl="4" w:tentative="1">
+      <w:start w:val="1"/>
+      <w:numFmt w:val="decimal"/>
+      <w:lvlText w:val="%5."/>
+      <w:lvlJc w:val="left"/>
+      <w:pPr>
+        <w:tabs>
+          <w:tab w:val="num" w:pos="3600"/>
+        </w:tabs>
+        <w:ind w:left="3600" w:hanging="360"/>
+      </w:pPr>
+    </w:lvl>
+    <w:lvl w:ilvl="5" w:tentative="1">
+      <w:start w:val="1"/>
+      <w:numFmt w:val="decimal"/>
+      <w:lvlText w:val="%6."/>
+      <w:lvlJc w:val="left"/>
+      <w:pPr>
+        <w:tabs>
+          <w:tab w:val="num" w:pos="4320"/>
+        </w:tabs>
+        <w:ind w:left="4320" w:hanging="360"/>
+      </w:pPr>
+    </w:lvl>
+    <w:lvl w:ilvl="6" w:tentative="1">
+      <w:start w:val="1"/>
+      <w:numFmt w:val="decimal"/>
+      <w:lvlText w:val="%7."/>
+      <w:lvlJc w:val="left"/>
+      <w:pPr>
+        <w:tabs>
+          <w:tab w:val="num" w:pos="5040"/>
+        </w:tabs>
+        <w:ind w:left="5040" w:hanging="360"/>
+      </w:pPr>
+    </w:lvl>
+    <w:lvl w:ilvl="7" w:tentative="1">
+      <w:start w:val="1"/>
+      <w:numFmt w:val="decimal"/>
+      <w:lvlText w:val="%8."/>
+      <w:lvlJc w:val="left"/>
+      <w:pPr>
+        <w:tabs>
+          <w:tab w:val="num" w:pos="5760"/>
+        </w:tabs>
+        <w:ind w:left="5760" w:hanging="360"/>
+      </w:pPr>
+    </w:lvl>
+    <w:lvl w:ilvl="8" w:tentative="1">
+      <w:start w:val="1"/>
+      <w:numFmt w:val="decimal"/>
+      <w:lvlText w:val="%9."/>
+      <w:lvlJc w:val="left"/>
+      <w:pPr>
+        <w:tabs>
+          <w:tab w:val="num" w:pos="6480"/>
+        </w:tabs>
+        <w:ind w:left="6480" w:hanging="360"/>
+      </w:pPr>
+    </w:lvl>
+  </w:abstractNum>
+  <w:abstractNum w:abstractNumId="15" w15:restartNumberingAfterBreak="0">
+    <w:nsid w:val="72AD1557"/>
+    <w:multiLevelType w:val="multilevel"/>
+    <w:tmpl w:val="AD74D23A"/>
+    <w:lvl w:ilvl="0">
+      <w:start w:val="14"/>
+      <w:numFmt w:val="decimal"/>
+      <w:lvlText w:val="%1."/>
+      <w:lvlJc w:val="left"/>
+      <w:pPr>
+        <w:tabs>
+          <w:tab w:val="num" w:pos="720"/>
+        </w:tabs>
+        <w:ind w:left="720" w:hanging="360"/>
+      </w:pPr>
+    </w:lvl>
+    <w:lvl w:ilvl="1" w:tentative="1">
+      <w:start w:val="1"/>
+      <w:numFmt w:val="decimal"/>
+      <w:lvlText w:val="%2."/>
+      <w:lvlJc w:val="left"/>
+      <w:pPr>
+        <w:tabs>
+          <w:tab w:val="num" w:pos="1440"/>
+        </w:tabs>
+        <w:ind w:left="1440" w:hanging="360"/>
+      </w:pPr>
+    </w:lvl>
+    <w:lvl w:ilvl="2" w:tentative="1">
+      <w:start w:val="1"/>
+      <w:numFmt w:val="decimal"/>
+      <w:lvlText w:val="%3."/>
+      <w:lvlJc w:val="left"/>
+      <w:pPr>
+        <w:tabs>
+          <w:tab w:val="num" w:pos="2160"/>
+        </w:tabs>
+        <w:ind w:left="2160" w:hanging="360"/>
+      </w:pPr>
+    </w:lvl>
+    <w:lvl w:ilvl="3" w:tentative="1">
+      <w:start w:val="1"/>
+      <w:numFmt w:val="decimal"/>
+      <w:lvlText w:val="%4."/>
+      <w:lvlJc w:val="left"/>
+      <w:pPr>
+        <w:tabs>
+          <w:tab w:val="num" w:pos="2880"/>
+        </w:tabs>
+        <w:ind w:left="2880" w:hanging="360"/>
+      </w:pPr>
+    </w:lvl>
+    <w:lvl w:ilvl="4" w:tentative="1">
+      <w:start w:val="1"/>
+      <w:numFmt w:val="decimal"/>
+      <w:lvlText w:val="%5."/>
+      <w:lvlJc w:val="left"/>
+      <w:pPr>
+        <w:tabs>
+          <w:tab w:val="num" w:pos="3600"/>
+        </w:tabs>
+        <w:ind w:left="3600" w:hanging="360"/>
+      </w:pPr>
+    </w:lvl>
+    <w:lvl w:ilvl="5" w:tentative="1">
+      <w:start w:val="1"/>
+      <w:numFmt w:val="decimal"/>
+      <w:lvlText w:val="%6."/>
+      <w:lvlJc w:val="left"/>
+      <w:pPr>
+        <w:tabs>
+          <w:tab w:val="num" w:pos="4320"/>
+        </w:tabs>
+        <w:ind w:left="4320" w:hanging="360"/>
+      </w:pPr>
+    </w:lvl>
+    <w:lvl w:ilvl="6" w:tentative="1">
+      <w:start w:val="1"/>
+      <w:numFmt w:val="decimal"/>
+      <w:lvlText w:val="%7."/>
+      <w:lvlJc w:val="left"/>
+      <w:pPr>
+        <w:tabs>
+          <w:tab w:val="num" w:pos="5040"/>
+        </w:tabs>
+        <w:ind w:left="5040" w:hanging="360"/>
+      </w:pPr>
+    </w:lvl>
+    <w:lvl w:ilvl="7" w:tentative="1">
+      <w:start w:val="1"/>
+      <w:numFmt w:val="decimal"/>
+      <w:lvlText w:val="%8."/>
+      <w:lvlJc w:val="left"/>
+      <w:pPr>
+        <w:tabs>
+          <w:tab w:val="num" w:pos="5760"/>
+        </w:tabs>
+        <w:ind w:left="5760" w:hanging="360"/>
+      </w:pPr>
+    </w:lvl>
+    <w:lvl w:ilvl="8" w:tentative="1">
+      <w:start w:val="1"/>
+      <w:numFmt w:val="decimal"/>
+      <w:lvlText w:val="%9."/>
+      <w:lvlJc w:val="left"/>
+      <w:pPr>
+        <w:tabs>
+          <w:tab w:val="num" w:pos="6480"/>
+        </w:tabs>
+        <w:ind w:left="6480" w:hanging="360"/>
+      </w:pPr>
+    </w:lvl>
+  </w:abstractNum>
+  <w:abstractNum w:abstractNumId="16" w15:restartNumberingAfterBreak="0">
+    <w:nsid w:val="784E249D"/>
+    <w:multiLevelType w:val="multilevel"/>
+    <w:tmpl w:val="99DE4C5C"/>
+    <w:lvl w:ilvl="0">
+      <w:start w:val="9"/>
+      <w:numFmt w:val="decimal"/>
+      <w:lvlText w:val="%1."/>
+      <w:lvlJc w:val="left"/>
+      <w:pPr>
+        <w:tabs>
+          <w:tab w:val="num" w:pos="720"/>
+        </w:tabs>
+        <w:ind w:left="720" w:hanging="360"/>
+      </w:pPr>
+    </w:lvl>
+    <w:lvl w:ilvl="1" w:tentative="1">
+      <w:start w:val="1"/>
+      <w:numFmt w:val="decimal"/>
+      <w:lvlText w:val="%2."/>
+      <w:lvlJc w:val="left"/>
+      <w:pPr>
+        <w:tabs>
+          <w:tab w:val="num" w:pos="1440"/>
+        </w:tabs>
+        <w:ind w:left="1440" w:hanging="360"/>
+      </w:pPr>
+    </w:lvl>
+    <w:lvl w:ilvl="2" w:tentative="1">
+      <w:start w:val="1"/>
+      <w:numFmt w:val="decimal"/>
+      <w:lvlText w:val="%3."/>
+      <w:lvlJc w:val="left"/>
+      <w:pPr>
+        <w:tabs>
+          <w:tab w:val="num" w:pos="2160"/>
+        </w:tabs>
+        <w:ind w:left="2160" w:hanging="360"/>
+      </w:pPr>
+    </w:lvl>
+    <w:lvl w:ilvl="3" w:tentative="1">
+      <w:start w:val="1"/>
+      <w:numFmt w:val="decimal"/>
+      <w:lvlText w:val="%4."/>
+      <w:lvlJc w:val="left"/>
+      <w:pPr>
+        <w:tabs>
+          <w:tab w:val="num" w:pos="2880"/>
+        </w:tabs>
+        <w:ind w:left="2880" w:hanging="360"/>
+      </w:pPr>
+    </w:lvl>
+    <w:lvl w:ilvl="4" w:tentative="1">
+      <w:start w:val="1"/>
+      <w:numFmt w:val="decimal"/>
+      <w:lvlText w:val="%5."/>
+      <w:lvlJc w:val="left"/>
+      <w:pPr>
+        <w:tabs>
+          <w:tab w:val="num" w:pos="3600"/>
+        </w:tabs>
+        <w:ind w:left="3600" w:hanging="360"/>
+      </w:pPr>
+    </w:lvl>
+    <w:lvl w:ilvl="5" w:tentative="1">
+      <w:start w:val="1"/>
+      <w:numFmt w:val="decimal"/>
+      <w:lvlText w:val="%6."/>
+      <w:lvlJc w:val="left"/>
+      <w:pPr>
+        <w:tabs>
+          <w:tab w:val="num" w:pos="4320"/>
+        </w:tabs>
+        <w:ind w:left="4320" w:hanging="360"/>
+      </w:pPr>
+    </w:lvl>
+    <w:lvl w:ilvl="6" w:tentative="1">
+      <w:start w:val="1"/>
+      <w:numFmt w:val="decimal"/>
+      <w:lvlText w:val="%7."/>
+      <w:lvlJc w:val="left"/>
+      <w:pPr>
+        <w:tabs>
+          <w:tab w:val="num" w:pos="5040"/>
+        </w:tabs>
+        <w:ind w:left="5040" w:hanging="360"/>
+      </w:pPr>
+    </w:lvl>
+    <w:lvl w:ilvl="7" w:tentative="1">
+      <w:start w:val="1"/>
+      <w:numFmt w:val="decimal"/>
+      <w:lvlText w:val="%8."/>
+      <w:lvlJc w:val="left"/>
+      <w:pPr>
+        <w:tabs>
+          <w:tab w:val="num" w:pos="5760"/>
+        </w:tabs>
+        <w:ind w:left="5760" w:hanging="360"/>
+      </w:pPr>
+    </w:lvl>
+    <w:lvl w:ilvl="8" w:tentative="1">
+      <w:start w:val="1"/>
+      <w:numFmt w:val="decimal"/>
+      <w:lvlText w:val="%9."/>
+      <w:lvlJc w:val="left"/>
+      <w:pPr>
+        <w:tabs>
+          <w:tab w:val="num" w:pos="6480"/>
+        </w:tabs>
+        <w:ind w:left="6480" w:hanging="360"/>
+      </w:pPr>
+    </w:lvl>
+  </w:abstractNum>
+  <w:abstractNum w:abstractNumId="17" w15:restartNumberingAfterBreak="0">
+    <w:nsid w:val="799102CC"/>
+    <w:multiLevelType w:val="multilevel"/>
+    <w:tmpl w:val="E744BA88"/>
+    <w:lvl w:ilvl="0">
+      <w:start w:val="2"/>
+      <w:numFmt w:val="decimal"/>
+      <w:lvlText w:val="%1."/>
+      <w:lvlJc w:val="left"/>
+      <w:pPr>
+        <w:tabs>
+          <w:tab w:val="num" w:pos="720"/>
+        </w:tabs>
+        <w:ind w:left="720" w:hanging="360"/>
+      </w:pPr>
+    </w:lvl>
+    <w:lvl w:ilvl="1" w:tentative="1">
+      <w:start w:val="1"/>
+      <w:numFmt w:val="decimal"/>
+      <w:lvlText w:val="%2."/>
+      <w:lvlJc w:val="left"/>
+      <w:pPr>
+        <w:tabs>
+          <w:tab w:val="num" w:pos="1440"/>
+        </w:tabs>
+        <w:ind w:left="1440" w:hanging="360"/>
+      </w:pPr>
+    </w:lvl>
+    <w:lvl w:ilvl="2" w:tentative="1">
+      <w:start w:val="1"/>
+      <w:numFmt w:val="decimal"/>
+      <w:lvlText w:val="%3."/>
+      <w:lvlJc w:val="left"/>
+      <w:pPr>
+        <w:tabs>
+          <w:tab w:val="num" w:pos="2160"/>
+        </w:tabs>
+        <w:ind w:left="2160" w:hanging="360"/>
+      </w:pPr>
+    </w:lvl>
+    <w:lvl w:ilvl="3" w:tentative="1">
+      <w:start w:val="1"/>
+      <w:numFmt w:val="decimal"/>
+      <w:lvlText w:val="%4."/>
+      <w:lvlJc w:val="left"/>
+      <w:pPr>
+        <w:tabs>
+          <w:tab w:val="num" w:pos="2880"/>
+        </w:tabs>
+        <w:ind w:left="2880" w:hanging="360"/>
+      </w:pPr>
+    </w:lvl>
+    <w:lvl w:ilvl="4" w:tentative="1">
+      <w:start w:val="1"/>
+      <w:numFmt w:val="decimal"/>
+      <w:lvlText w:val="%5."/>
+      <w:lvlJc w:val="left"/>
+      <w:pPr>
+        <w:tabs>
+          <w:tab w:val="num" w:pos="3600"/>
+        </w:tabs>
+        <w:ind w:left="3600" w:hanging="360"/>
+      </w:pPr>
+    </w:lvl>
+    <w:lvl w:ilvl="5" w:tentative="1">
+      <w:start w:val="1"/>
+      <w:numFmt w:val="decimal"/>
+      <w:lvlText w:val="%6."/>
+      <w:lvlJc w:val="left"/>
+      <w:pPr>
+        <w:tabs>
+          <w:tab w:val="num" w:pos="4320"/>
+        </w:tabs>
+        <w:ind w:left="4320" w:hanging="360"/>
+      </w:pPr>
+    </w:lvl>
+    <w:lvl w:ilvl="6" w:tentative="1">
+      <w:start w:val="1"/>
+      <w:numFmt w:val="decimal"/>
+      <w:lvlText w:val="%7."/>
+      <w:lvlJc w:val="left"/>
+      <w:pPr>
+        <w:tabs>
+          <w:tab w:val="num" w:pos="5040"/>
+        </w:tabs>
+        <w:ind w:left="5040" w:hanging="360"/>
+      </w:pPr>
+    </w:lvl>
+    <w:lvl w:ilvl="7" w:tentative="1">
+      <w:start w:val="1"/>
+      <w:numFmt w:val="decimal"/>
+      <w:lvlText w:val="%8."/>
+      <w:lvlJc w:val="left"/>
+      <w:pPr>
+        <w:tabs>
+          <w:tab w:val="num" w:pos="5760"/>
+        </w:tabs>
+        <w:ind w:left="5760" w:hanging="360"/>
+      </w:pPr>
+    </w:lvl>
+    <w:lvl w:ilvl="8" w:tentative="1">
+      <w:start w:val="1"/>
+      <w:numFmt w:val="decimal"/>
+      <w:lvlText w:val="%9."/>
+      <w:lvlJc w:val="left"/>
+      <w:pPr>
+        <w:tabs>
+          <w:tab w:val="num" w:pos="6480"/>
+        </w:tabs>
+        <w:ind w:left="6480" w:hanging="360"/>
+      </w:pPr>
+    </w:lvl>
+  </w:abstractNum>
   <w:num w:numId="1" w16cid:durableId="1896503631">
+    <w:abstractNumId w:val="1"/>
+  </w:num>
+  <w:num w:numId="2" w16cid:durableId="1672875501">
+    <w:abstractNumId w:val="10"/>
+  </w:num>
+  <w:num w:numId="3" w16cid:durableId="929890503">
+    <w:abstractNumId w:val="17"/>
+  </w:num>
+  <w:num w:numId="4" w16cid:durableId="1621494298">
+    <w:abstractNumId w:val="4"/>
+  </w:num>
+  <w:num w:numId="5" w16cid:durableId="1134908564">
+    <w:abstractNumId w:val="12"/>
+  </w:num>
+  <w:num w:numId="6" w16cid:durableId="1419980605">
     <w:abstractNumId w:val="0"/>
+  </w:num>
+  <w:num w:numId="7" w16cid:durableId="1771855284">
+    <w:abstractNumId w:val="2"/>
+  </w:num>
+  <w:num w:numId="8" w16cid:durableId="410735345">
+    <w:abstractNumId w:val="6"/>
+  </w:num>
+  <w:num w:numId="9" w16cid:durableId="1315258725">
+    <w:abstractNumId w:val="11"/>
+  </w:num>
+  <w:num w:numId="10" w16cid:durableId="1885558537">
+    <w:abstractNumId w:val="16"/>
+  </w:num>
+  <w:num w:numId="11" w16cid:durableId="1925449851">
+    <w:abstractNumId w:val="9"/>
+  </w:num>
+  <w:num w:numId="12" w16cid:durableId="2111117975">
+    <w:abstractNumId w:val="3"/>
+  </w:num>
+  <w:num w:numId="13" w16cid:durableId="905725749">
+    <w:abstractNumId w:val="14"/>
+  </w:num>
+  <w:num w:numId="14" w16cid:durableId="1211579566">
+    <w:abstractNumId w:val="5"/>
+  </w:num>
+  <w:num w:numId="15" w16cid:durableId="510875456">
+    <w:abstractNumId w:val="7"/>
+  </w:num>
+  <w:num w:numId="16" w16cid:durableId="1269387590">
+    <w:abstractNumId w:val="15"/>
+  </w:num>
+  <w:num w:numId="17" w16cid:durableId="979765756">
+    <w:abstractNumId w:val="8"/>
+  </w:num>
+  <w:num w:numId="18" w16cid:durableId="379014381">
+    <w:abstractNumId w:val="13"/>
   </w:num>
 </w:numbering>
 </file>
 
 <file path=word/styles.xml><?xml version="1.0" encoding="utf-8"?>
-<w:styles xmlns:mc="http://schemas.openxmlformats.org/markup-compatibility/2006" xmlns:r="http://schemas.openxmlformats.org/officeDocument/2006/relationships" xmlns:w="http://schemas.openxmlformats.org/wordprocessingml/2006/main" xmlns:w14="http://schemas.microsoft.com/office/word/2010/wordml" xmlns:w15="http://schemas.microsoft.com/office/word/2012/wordml" xmlns:w16cex="http://schemas.microsoft.com/office/word/2018/wordml/cex" xmlns:w16cid="http://schemas.microsoft.com/office/word/2016/wordml/cid" xmlns:w16="http://schemas.microsoft.com/office/word/2018/wordml" xmlns:w16du="http://schemas.microsoft.com/office/word/2023/wordml/word16du" xmlns:w16sdtdh="http://schemas.microsoft.com/office/word/2020/wordml/sdtdatahash" xmlns:w16se="http://schemas.microsoft.com/office/word/2015/wordml/symex" mc:Ignorable="w14 w15 w16se w16cid w16 w16cex w16sdtdh w16du">
+<w:styles xmlns:mc="http://schemas.openxmlformats.org/markup-compatibility/2006" xmlns:r="http://schemas.openxmlformats.org/officeDocument/2006/relationships" xmlns:w="http://schemas.openxmlformats.org/wordprocessingml/2006/main" xmlns:w14="http://schemas.microsoft.com/office/word/2010/wordml" xmlns:w15="http://schemas.microsoft.com/office/word/2012/wordml" xmlns:w16cex="http://schemas.microsoft.com/office/word/2018/wordml/cex" xmlns:w16cid="http://schemas.microsoft.com/office/word/2016/wordml/cid" xmlns:w16="http://schemas.microsoft.com/office/word/2018/wordml" xmlns:w16du="http://schemas.microsoft.com/office/word/2023/wordml/word16du" xmlns:w16sdtdh="http://schemas.microsoft.com/office/word/2020/wordml/sdtdatahash" xmlns:w16sdtfl="http://schemas.microsoft.com/office/word/2024/wordml/sdtformatlock" xmlns:w16se="http://schemas.microsoft.com/office/word/2015/wordml/symex" mc:Ignorable="w14 w15 w16se w16cid w16 w16cex w16sdtdh w16sdtfl w16du">
   <w:docDefaults>
     <w:rPrDefault>
       <w:rPr>
@@ -2251,6 +4597,207 @@
 </w:styles>
 </file>
 
+<file path=word/ink/ink1.xml><?xml version="1.0" encoding="utf-8"?>
+<inkml:ink xmlns:inkml="http://www.w3.org/2003/InkML">
+  <inkml:definitions>
+    <inkml:context xml:id="ctx0">
+      <inkml:inkSource xml:id="inkSrc0">
+        <inkml:traceFormat>
+          <inkml:channel name="X" type="integer" min="-2.14748E9" max="2.14748E9" units="cm"/>
+          <inkml:channel name="Y" type="integer" min="-2.14748E9" max="2.14748E9" units="cm"/>
+          <inkml:channel name="F" type="integer" max="32767" units="dev"/>
+        </inkml:traceFormat>
+        <inkml:channelProperties>
+          <inkml:channelProperty channel="X" name="resolution" value="1000" units="1/cm"/>
+          <inkml:channelProperty channel="Y" name="resolution" value="1000" units="1/cm"/>
+          <inkml:channelProperty channel="F" name="resolution" value="0" units="1/dev"/>
+        </inkml:channelProperties>
+      </inkml:inkSource>
+      <inkml:timestamp xml:id="ts0" timeString="2025-05-08T21:03:51.956"/>
+    </inkml:context>
+    <inkml:brush xml:id="br0">
+      <inkml:brushProperty name="width" value="0.05" units="cm"/>
+      <inkml:brushProperty name="height" value="0.05" units="cm"/>
+      <inkml:brushProperty name="color" value="#00A0D7"/>
+    </inkml:brush>
+  </inkml:definitions>
+  <inkml:trace contextRef="#ctx0" brushRef="#br0">1 0 24575</inkml:trace>
+</inkml:ink>
+</file>
+
+<file path=word/ink/ink2.xml><?xml version="1.0" encoding="utf-8"?>
+<inkml:ink xmlns:inkml="http://www.w3.org/2003/InkML">
+  <inkml:definitions>
+    <inkml:context xml:id="ctx0">
+      <inkml:inkSource xml:id="inkSrc0">
+        <inkml:traceFormat>
+          <inkml:channel name="X" type="integer" min="-2.14748E9" max="2.14748E9" units="cm"/>
+          <inkml:channel name="Y" type="integer" min="-2.14748E9" max="2.14748E9" units="cm"/>
+          <inkml:channel name="F" type="integer" max="32767" units="dev"/>
+        </inkml:traceFormat>
+        <inkml:channelProperties>
+          <inkml:channelProperty channel="X" name="resolution" value="1000" units="1/cm"/>
+          <inkml:channelProperty channel="Y" name="resolution" value="1000" units="1/cm"/>
+          <inkml:channelProperty channel="F" name="resolution" value="0" units="1/dev"/>
+        </inkml:channelProperties>
+      </inkml:inkSource>
+      <inkml:timestamp xml:id="ts0" timeString="2025-05-08T21:05:28.780"/>
+    </inkml:context>
+    <inkml:brush xml:id="br0">
+      <inkml:brushProperty name="width" value="0.05" units="cm"/>
+      <inkml:brushProperty name="height" value="0.05" units="cm"/>
+      <inkml:brushProperty name="color" value="#FFFFFF"/>
+    </inkml:brush>
+  </inkml:definitions>
+  <inkml:trace contextRef="#ctx0" brushRef="#br0">895 1608 24575,'-1'-4'0,"-1"-1"0,-1 1 0,1 0 0,-1 0 0,1 0 0,-1 0 0,0 1 0,-1-1 0,1 1 0,0 0 0,-1-1 0,-7-3 0,-3-5 0,-14-16 0,0-1 0,2 0 0,2-3 0,0 0 0,-22-42 0,33 46 0,8 19 0,1-1 0,-1 1 0,-1 0 0,-10-14 0,4 7 0,2 0 0,0 0 0,-13-29 0,-5-10 0,22 44-1365,2 1-5461</inkml:trace>
+  <inkml:trace contextRef="#ctx0" brushRef="#br0" timeOffset="1626.51">846 1575 24575,'0'2'0,"3"2"0,3 3 0,2 2 0,-2 3 0,2 0 0,2-3 0,2-3 0,2-2 0,1-2 0,-2-1-8191</inkml:trace>
+  <inkml:trace contextRef="#ctx0" brushRef="#br0" timeOffset="3048.19">549 1064 24575,'0'-3'0,"0"-4"0,0-3 0,0-3 0,0-2 0,3 2 0,1-1 0,0 1 0,-1-1 0,1-1 0,1-1 0,-1 0 0,0 2-8191</inkml:trace>
+  <inkml:trace contextRef="#ctx0" brushRef="#br0" timeOffset="5068.71">418 635 24575,'-4'-2'0,"1"-1"0,0 1 0,0-1 0,0 0 0,1 0 0,-1 0 0,1 0 0,-4-6 0,-5-5 0,-62-56 0,46 47 0,2-1 0,-31-39 0,51 56 0,0 0 0,0-1 0,0 1 0,1-1 0,1 0 0,-1-1 0,1 1 0,0-1 0,1 1 0,0-1 0,1 0 0,-2-15 0,0 6 0,0-1 0,-2 2 0,0-1 0,-1 0 0,0 1 0,-2 0 0,0 1 0,-1 0 0,-17-24 0,-38-42-1365,56 72-5461</inkml:trace>
+  <inkml:trace contextRef="#ctx0" brushRef="#br0" timeOffset="6477.49">56 108 24575,'2'1'0,"0"0"0,0-1 0,0 1 0,0 0 0,0 0 0,0 0 0,0 0 0,-1 0 0,1 1 0,0-1 0,-1 1 0,1-1 0,-1 1 0,1-1 0,-1 1 0,1 2 0,23 32 0,-21-30 0,16 24 0,-8-12 0,0 0 0,10 25 0,-10 6 0,-12-45 0,1 1 0,-1 0 0,1 0 0,0-1 0,1 1 0,-1-1 0,1 1 0,0-1 0,0 1 0,0-1 0,1 0 0,-1 0 0,1 0 0,6 6 0,22 18 0,-25-24 0,-1 0 0,0 0 0,0 0 0,0 1 0,0 0 0,-1 0 0,0 0 0,0 1 0,0-1 0,-1 1 0,0 0 0,0 0 0,0 0 0,-1 0 0,2 8 0,0 0-1365,0 0-5461</inkml:trace>
+</inkml:ink>
+</file>
+
+<file path=word/ink/ink3.xml><?xml version="1.0" encoding="utf-8"?>
+<inkml:ink xmlns:inkml="http://www.w3.org/2003/InkML">
+  <inkml:definitions>
+    <inkml:context xml:id="ctx0">
+      <inkml:inkSource xml:id="inkSrc0">
+        <inkml:traceFormat>
+          <inkml:channel name="X" type="integer" min="-2.14748E9" max="2.14748E9" units="cm"/>
+          <inkml:channel name="Y" type="integer" min="-2.14748E9" max="2.14748E9" units="cm"/>
+          <inkml:channel name="F" type="integer" max="32767" units="dev"/>
+        </inkml:traceFormat>
+        <inkml:channelProperties>
+          <inkml:channelProperty channel="X" name="resolution" value="1000" units="1/cm"/>
+          <inkml:channelProperty channel="Y" name="resolution" value="1000" units="1/cm"/>
+          <inkml:channelProperty channel="F" name="resolution" value="0" units="1/dev"/>
+        </inkml:channelProperties>
+      </inkml:inkSource>
+      <inkml:timestamp xml:id="ts0" timeString="2025-05-08T21:05:25.586"/>
+    </inkml:context>
+    <inkml:brush xml:id="br0">
+      <inkml:brushProperty name="width" value="0.05" units="cm"/>
+      <inkml:brushProperty name="height" value="0.05" units="cm"/>
+      <inkml:brushProperty name="color" value="#FFFFFF"/>
+    </inkml:brush>
+  </inkml:definitions>
+  <inkml:trace contextRef="#ctx0" brushRef="#br0">1221 1 24350,'-1221'742'0</inkml:trace>
+</inkml:ink>
+</file>
+
+<file path=word/ink/ink4.xml><?xml version="1.0" encoding="utf-8"?>
+<inkml:ink xmlns:inkml="http://www.w3.org/2003/InkML">
+  <inkml:definitions>
+    <inkml:context xml:id="ctx0">
+      <inkml:inkSource xml:id="inkSrc0">
+        <inkml:traceFormat>
+          <inkml:channel name="X" type="integer" min="-2.14748E9" max="2.14748E9" units="cm"/>
+          <inkml:channel name="Y" type="integer" min="-2.14748E9" max="2.14748E9" units="cm"/>
+          <inkml:channel name="F" type="integer" max="32767" units="dev"/>
+        </inkml:traceFormat>
+        <inkml:channelProperties>
+          <inkml:channelProperty channel="X" name="resolution" value="1000" units="1/cm"/>
+          <inkml:channelProperty channel="Y" name="resolution" value="1000" units="1/cm"/>
+          <inkml:channelProperty channel="F" name="resolution" value="0" units="1/dev"/>
+        </inkml:channelProperties>
+      </inkml:inkSource>
+      <inkml:timestamp xml:id="ts0" timeString="2025-05-08T21:05:15.193"/>
+    </inkml:context>
+    <inkml:brush xml:id="br0">
+      <inkml:brushProperty name="width" value="0.05" units="cm"/>
+      <inkml:brushProperty name="height" value="0.05" units="cm"/>
+      <inkml:brushProperty name="color" value="#FFFFFF"/>
+    </inkml:brush>
+  </inkml:definitions>
+  <inkml:trace contextRef="#ctx0" brushRef="#br0">0 1 24575,'64'16'0,"-58"-15"0,-1 1 0,1 0 0,-1 0 0,1 0 0,-1 1 0,0-1 0,0 1 0,0 1 0,-1-1 0,1 1 0,-1-1 0,1 1 0,-1 0 0,-1 1 0,1-1 0,-1 1 0,1 0 0,-1 0 0,4 10 0,18 22 0,9 10 0,-3 2 0,-2 1 0,-2 1 0,27 72 0,-41-97 0,0-2 0,2 1 0,0-2 0,2 0 0,29 31 0,5 8 0,-44-52 0,0 0 0,-1 1 0,-1 0 0,6 14 0,-8-16 0,1 1 0,1-1 0,0 0 0,0 0 0,0 0 0,11 11 0,-10-12 0,0 0 0,-1 0 0,0 0 0,0 1 0,0 0 0,5 17 0,-7-17 0,1 0 0,0 0 0,0-1 0,1 1 0,0-1 0,10 12 0,-8-12 0,0-1 0,0 0 0,1 0 0,0 0 0,18 9 0,-10 0-1365,-11-7-5461</inkml:trace>
+</inkml:ink>
+</file>
+
+<file path=word/ink/ink5.xml><?xml version="1.0" encoding="utf-8"?>
+<inkml:ink xmlns:inkml="http://www.w3.org/2003/InkML">
+  <inkml:definitions>
+    <inkml:context xml:id="ctx0">
+      <inkml:inkSource xml:id="inkSrc0">
+        <inkml:traceFormat>
+          <inkml:channel name="X" type="integer" min="-2.14748E9" max="2.14748E9" units="cm"/>
+          <inkml:channel name="Y" type="integer" min="-2.14748E9" max="2.14748E9" units="cm"/>
+          <inkml:channel name="F" type="integer" max="32767" units="dev"/>
+        </inkml:traceFormat>
+        <inkml:channelProperties>
+          <inkml:channelProperty channel="X" name="resolution" value="1000" units="1/cm"/>
+          <inkml:channelProperty channel="Y" name="resolution" value="1000" units="1/cm"/>
+          <inkml:channelProperty channel="F" name="resolution" value="0" units="1/dev"/>
+        </inkml:channelProperties>
+      </inkml:inkSource>
+      <inkml:timestamp xml:id="ts0" timeString="2025-05-08T21:05:02.801"/>
+    </inkml:context>
+    <inkml:brush xml:id="br0">
+      <inkml:brushProperty name="width" value="0.05" units="cm"/>
+      <inkml:brushProperty name="height" value="0.05" units="cm"/>
+      <inkml:brushProperty name="color" value="#326FA6"/>
+    </inkml:brush>
+  </inkml:definitions>
+  <inkml:trace contextRef="#ctx0" brushRef="#br0">1632 1 24410,'-1632'941'0</inkml:trace>
+</inkml:ink>
+</file>
+
+<file path=word/ink/ink6.xml><?xml version="1.0" encoding="utf-8"?>
+<inkml:ink xmlns:inkml="http://www.w3.org/2003/InkML">
+  <inkml:definitions>
+    <inkml:context xml:id="ctx0">
+      <inkml:inkSource xml:id="inkSrc0">
+        <inkml:traceFormat>
+          <inkml:channel name="X" type="integer" min="-2.14748E9" max="2.14748E9" units="cm"/>
+          <inkml:channel name="Y" type="integer" min="-2.14748E9" max="2.14748E9" units="cm"/>
+          <inkml:channel name="F" type="integer" max="32767" units="dev"/>
+        </inkml:traceFormat>
+        <inkml:channelProperties>
+          <inkml:channelProperty channel="X" name="resolution" value="1000" units="1/cm"/>
+          <inkml:channelProperty channel="Y" name="resolution" value="1000" units="1/cm"/>
+          <inkml:channelProperty channel="F" name="resolution" value="0" units="1/dev"/>
+        </inkml:channelProperties>
+      </inkml:inkSource>
+      <inkml:timestamp xml:id="ts0" timeString="2025-05-08T21:04:53.423"/>
+    </inkml:context>
+    <inkml:brush xml:id="br0">
+      <inkml:brushProperty name="width" value="0.05" units="cm"/>
+      <inkml:brushProperty name="height" value="0.05" units="cm"/>
+      <inkml:brushProperty name="color" value="#326FA6"/>
+    </inkml:brush>
+  </inkml:definitions>
+  <inkml:trace contextRef="#ctx0" brushRef="#br0">457 1452 24575,'-3'-2'0,"0"-1"0,1 0 0,0 0 0,0 0 0,0 0 0,0 0 0,0 0 0,1-1 0,-1 1 0,1-1 0,0 1 0,-1-7 0,0 3 0,-9-33 0,1 0 0,3-1 0,1 0 0,2-1 0,3-80 0,0 102 0,-1-1 0,-1 1 0,-1 0 0,-1 0 0,0 0 0,-15-33 0,-1 12 0,-37-54 0,48 73-1365,7 10-5461</inkml:trace>
+  <inkml:trace contextRef="#ctx0" brushRef="#br0" timeOffset="2766.61">260 712 24575,'-1'0'0,"0"-1"0,0 0 0,0 1 0,0-1 0,1 1 0,-1-1 0,0 0 0,0 0 0,0 1 0,1-1 0,-1 0 0,0 0 0,1 0 0,-1 0 0,1 0 0,-1 0 0,1 0 0,-1 0 0,1 0 0,-1-2 0,-9-31 0,7 24 0,-4-8 0,-1 0 0,-1 0 0,-15-21 0,14 23 0,0 0 0,1-1 0,-13-33 0,17 33 0,-10-28 0,1 0 0,3-2 0,1 1 0,3-1 0,-2-61 0,9 97 23,0 4 29,0-1 0,0 1 0,0-1 0,-1 1 0,-3-14 0,3 19-115,0 1 0,0-1 0,0 0 0,0 0 0,0 0 0,0 1 0,0-1 0,0 1 0,-1-1 0,1 1 0,-1-1 0,1 1 0,-1 0 0,1 0 1,-1-1-1,0 1 0,0 0 0,1 1 0,-1-1 0,0 0 0,0 0 0,0 1 0,0 0 0,0-1 0,0 1 0,-2 0 0,-10-1-6763</inkml:trace>
+</inkml:ink>
+</file>
+
+<file path=word/ink/ink7.xml><?xml version="1.0" encoding="utf-8"?>
+<inkml:ink xmlns:inkml="http://www.w3.org/2003/InkML">
+  <inkml:definitions>
+    <inkml:context xml:id="ctx0">
+      <inkml:inkSource xml:id="inkSrc0">
+        <inkml:traceFormat>
+          <inkml:channel name="X" type="integer" min="-2.14748E9" max="2.14748E9" units="cm"/>
+          <inkml:channel name="Y" type="integer" min="-2.14748E9" max="2.14748E9" units="cm"/>
+          <inkml:channel name="F" type="integer" max="32767" units="dev"/>
+        </inkml:traceFormat>
+        <inkml:channelProperties>
+          <inkml:channelProperty channel="X" name="resolution" value="1000" units="1/cm"/>
+          <inkml:channelProperty channel="Y" name="resolution" value="1000" units="1/cm"/>
+          <inkml:channelProperty channel="F" name="resolution" value="0" units="1/dev"/>
+        </inkml:channelProperties>
+      </inkml:inkSource>
+      <inkml:timestamp xml:id="ts0" timeString="2025-05-08T21:04:46.792"/>
+    </inkml:context>
+    <inkml:brush xml:id="br0">
+      <inkml:brushProperty name="width" value="0.05" units="cm"/>
+      <inkml:brushProperty name="height" value="0.05" units="cm"/>
+      <inkml:brushProperty name="color" value="#326FA6"/>
+    </inkml:brush>
+  </inkml:definitions>
+  <inkml:trace contextRef="#ctx0" brushRef="#br0">364 560 24338,'-363'-560'0</inkml:trace>
+</inkml:ink>
+</file>
+
 <file path=word/theme/theme1.xml><?xml version="1.0" encoding="utf-8"?>
 <a:theme xmlns:a="http://schemas.openxmlformats.org/drawingml/2006/main" name="Office Theme">
   <a:themeElements>

</xml_diff>

<commit_message>
Nummers toegevoegd aan korte route dinsdag
</commit_message>
<xml_diff>
--- a/assets/routes/route-kort-dinsdag.docx
+++ b/assets/routes/route-kort-dinsdag.docx
@@ -798,7 +798,7 @@
         <w:rPr>
           <w:rFonts w:ascii="Calibri" w:eastAsia="Calibri" w:hAnsi="Calibri" w:cs="Calibri"/>
           <w:color w:val="000000"/>
-          <w:lang w:val="en-US"/>
+          <w:lang w:val="nl-NL"/>
         </w:rPr>
       </w:pPr>
       <w:r>
@@ -825,7 +825,7 @@
         <w:rPr>
           <w:rFonts w:ascii="Calibri" w:eastAsia="Calibri" w:hAnsi="Calibri" w:cs="Calibri"/>
           <w:color w:val="000000"/>
-          <w:lang w:val="en-US"/>
+          <w:lang w:val="nl-NL"/>
         </w:rPr>
         <w:br/>
       </w:r>
@@ -977,7 +977,7 @@
         <w:rPr>
           <w:rFonts w:ascii="Calibri" w:eastAsia="Calibri" w:hAnsi="Calibri" w:cs="Calibri"/>
           <w:color w:val="000000"/>
-          <w:lang w:val="en-US"/>
+          <w:lang w:val="nl-NL"/>
         </w:rPr>
       </w:pPr>
       <w:r>
@@ -1320,167 +1320,11 @@
           <w:color w:val="000000"/>
           <w:szCs w:val="24"/>
         </w:rPr>
-        <mc:AlternateContent>
-          <mc:Choice Requires="wpi">
-            <w:drawing>
-              <wp:anchor distT="0" distB="0" distL="114300" distR="114300" simplePos="0" relativeHeight="251666432" behindDoc="0" locked="0" layoutInCell="1" allowOverlap="1" wp14:anchorId="3946B87E" wp14:editId="07A6861D">
-                <wp:simplePos x="0" y="0"/>
-                <wp:positionH relativeFrom="column">
-                  <wp:posOffset>3009900</wp:posOffset>
-                </wp:positionH>
-                <wp:positionV relativeFrom="paragraph">
-                  <wp:posOffset>394335</wp:posOffset>
-                </wp:positionV>
-                <wp:extent cx="587375" cy="339090"/>
-                <wp:effectExtent l="57150" t="57150" r="41275" b="41910"/>
-                <wp:wrapNone/>
-                <wp:docPr id="747339244" name="Ink 13"/>
-                <wp:cNvGraphicFramePr/>
-                <a:graphic xmlns:a="http://schemas.openxmlformats.org/drawingml/2006/main">
-                  <a:graphicData uri="http://schemas.microsoft.com/office/word/2010/wordprocessingInk">
-                    <w14:contentPart bwMode="auto" r:id="rId14">
-                      <w14:nvContentPartPr>
-                        <w14:cNvContentPartPr/>
-                      </w14:nvContentPartPr>
-                      <w14:xfrm>
-                        <a:off x="0" y="0"/>
-                        <a:ext cx="587375" cy="339090"/>
-                      </w14:xfrm>
-                    </w14:contentPart>
-                  </a:graphicData>
-                </a:graphic>
-                <wp14:sizeRelH relativeFrom="margin">
-                  <wp14:pctWidth>0</wp14:pctWidth>
-                </wp14:sizeRelH>
-                <wp14:sizeRelV relativeFrom="margin">
-                  <wp14:pctHeight>0</wp14:pctHeight>
-                </wp14:sizeRelV>
-              </wp:anchor>
-            </w:drawing>
-          </mc:Choice>
-          <mc:Fallback>
-            <w:pict>
-              <v:shape w14:anchorId="5BC0223E" id="Ink 13" o:spid="_x0000_s1026" type="#_x0000_t75" style="position:absolute;margin-left:236.3pt;margin-top:30.35pt;width:47.65pt;height:28.1pt;z-index:251666432;visibility:visible;mso-wrap-style:square;mso-width-percent:0;mso-height-percent:0;mso-wrap-distance-left:9pt;mso-wrap-distance-top:0;mso-wrap-distance-right:9pt;mso-wrap-distance-bottom:0;mso-position-horizontal:absolute;mso-position-horizontal-relative:text;mso-position-vertical:absolute;mso-position-vertical-relative:text;mso-width-percent:0;mso-height-percent:0;mso-width-relative:margin;mso-height-relative:margin" o:gfxdata="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">
-                <v:imagedata r:id="rId15" o:title=""/>
-              </v:shape>
-            </w:pict>
-          </mc:Fallback>
-        </mc:AlternateContent>
-      </w:r>
-      <w:r>
-        <w:rPr>
-          <w:rFonts w:ascii="Calibri" w:eastAsia="Calibri" w:hAnsi="Calibri" w:cs="Calibri"/>
-          <w:noProof/>
-          <w:color w:val="000000"/>
-          <w:szCs w:val="24"/>
-        </w:rPr>
-        <mc:AlternateContent>
-          <mc:Choice Requires="wpi">
-            <w:drawing>
-              <wp:anchor distT="0" distB="0" distL="114300" distR="114300" simplePos="0" relativeHeight="251664384" behindDoc="0" locked="0" layoutInCell="1" allowOverlap="1" wp14:anchorId="6A620154" wp14:editId="4A870CB0">
-                <wp:simplePos x="0" y="0"/>
-                <wp:positionH relativeFrom="column">
-                  <wp:posOffset>3605530</wp:posOffset>
-                </wp:positionH>
-                <wp:positionV relativeFrom="paragraph">
-                  <wp:posOffset>387985</wp:posOffset>
-                </wp:positionV>
-                <wp:extent cx="164465" cy="523240"/>
-                <wp:effectExtent l="57150" t="57150" r="45085" b="48260"/>
-                <wp:wrapNone/>
-                <wp:docPr id="230393284" name="Ink 10"/>
-                <wp:cNvGraphicFramePr/>
-                <a:graphic xmlns:a="http://schemas.openxmlformats.org/drawingml/2006/main">
-                  <a:graphicData uri="http://schemas.microsoft.com/office/word/2010/wordprocessingInk">
-                    <w14:contentPart bwMode="auto" r:id="rId16">
-                      <w14:nvContentPartPr>
-                        <w14:cNvContentPartPr/>
-                      </w14:nvContentPartPr>
-                      <w14:xfrm>
-                        <a:off x="0" y="0"/>
-                        <a:ext cx="164465" cy="523240"/>
-                      </w14:xfrm>
-                    </w14:contentPart>
-                  </a:graphicData>
-                </a:graphic>
-              </wp:anchor>
-            </w:drawing>
-          </mc:Choice>
-          <mc:Fallback>
-            <w:pict>
-              <v:shape w14:anchorId="49E7A500" id="Ink 10" o:spid="_x0000_s1026" type="#_x0000_t75" style="position:absolute;margin-left:283.2pt;margin-top:29.85pt;width:14.35pt;height:42.6pt;z-index:251664384;visibility:visible;mso-wrap-style:square;mso-wrap-distance-left:9pt;mso-wrap-distance-top:0;mso-wrap-distance-right:9pt;mso-wrap-distance-bottom:0;mso-position-horizontal:absolute;mso-position-horizontal-relative:text;mso-position-vertical:absolute;mso-position-vertical-relative:text" o:gfxdata="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">
-                <v:imagedata r:id="rId17" o:title=""/>
-              </v:shape>
-            </w:pict>
-          </mc:Fallback>
-        </mc:AlternateContent>
-      </w:r>
-      <w:r>
-        <w:rPr>
-          <w:rFonts w:ascii="Calibri" w:eastAsia="Calibri" w:hAnsi="Calibri" w:cs="Calibri"/>
-          <w:noProof/>
-          <w:color w:val="000000"/>
-          <w:szCs w:val="24"/>
-        </w:rPr>
-        <mc:AlternateContent>
-          <mc:Choice Requires="wpi">
-            <w:drawing>
-              <wp:anchor distT="0" distB="0" distL="114300" distR="114300" simplePos="0" relativeHeight="251661312" behindDoc="0" locked="0" layoutInCell="1" allowOverlap="1" wp14:anchorId="1AEF143B" wp14:editId="3B742B18">
-                <wp:simplePos x="0" y="0"/>
-                <wp:positionH relativeFrom="column">
-                  <wp:posOffset>3764280</wp:posOffset>
-                </wp:positionH>
-                <wp:positionV relativeFrom="paragraph">
-                  <wp:posOffset>916940</wp:posOffset>
-                </wp:positionV>
-                <wp:extent cx="130810" cy="201295"/>
-                <wp:effectExtent l="57150" t="57150" r="40640" b="46355"/>
-                <wp:wrapNone/>
-                <wp:docPr id="785965107" name="Ink 7"/>
-                <wp:cNvGraphicFramePr/>
-                <a:graphic xmlns:a="http://schemas.openxmlformats.org/drawingml/2006/main">
-                  <a:graphicData uri="http://schemas.microsoft.com/office/word/2010/wordprocessingInk">
-                    <w14:contentPart bwMode="auto" r:id="rId18">
-                      <w14:nvContentPartPr>
-                        <w14:cNvContentPartPr/>
-                      </w14:nvContentPartPr>
-                      <w14:xfrm>
-                        <a:off x="0" y="0"/>
-                        <a:ext cx="130810" cy="201295"/>
-                      </w14:xfrm>
-                    </w14:contentPart>
-                  </a:graphicData>
-                </a:graphic>
-                <wp14:sizeRelH relativeFrom="margin">
-                  <wp14:pctWidth>0</wp14:pctWidth>
-                </wp14:sizeRelH>
-                <wp14:sizeRelV relativeFrom="margin">
-                  <wp14:pctHeight>0</wp14:pctHeight>
-                </wp14:sizeRelV>
-              </wp:anchor>
-            </w:drawing>
-          </mc:Choice>
-          <mc:Fallback>
-            <w:pict>
-              <v:shape w14:anchorId="1F3BEF0B" id="Ink 7" o:spid="_x0000_s1026" type="#_x0000_t75" style="position:absolute;margin-left:295.7pt;margin-top:71.5pt;width:11.7pt;height:17.25pt;z-index:251661312;visibility:visible;mso-wrap-style:square;mso-width-percent:0;mso-height-percent:0;mso-wrap-distance-left:9pt;mso-wrap-distance-top:0;mso-wrap-distance-right:9pt;mso-wrap-distance-bottom:0;mso-position-horizontal:absolute;mso-position-horizontal-relative:text;mso-position-vertical:absolute;mso-position-vertical-relative:text;mso-width-percent:0;mso-height-percent:0;mso-width-relative:margin;mso-height-relative:margin" o:gfxdata="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">
-                <v:imagedata r:id="rId19" o:title=""/>
-              </v:shape>
-            </w:pict>
-          </mc:Fallback>
-        </mc:AlternateContent>
-      </w:r>
-      <w:r>
-        <w:rPr>
-          <w:rFonts w:ascii="Calibri" w:eastAsia="Calibri" w:hAnsi="Calibri" w:cs="Calibri"/>
-          <w:noProof/>
-          <w:color w:val="000000"/>
-          <w:szCs w:val="24"/>
-        </w:rPr>
         <w:drawing>
-          <wp:inline distT="0" distB="0" distL="0" distR="0" wp14:anchorId="0ABCA42B" wp14:editId="788F1D63">
-            <wp:extent cx="7656200" cy="5884669"/>
-            <wp:effectExtent l="9525" t="0" r="0" b="0"/>
-            <wp:docPr id="1176623794" name="Picture 2"/>
+          <wp:inline distT="0" distB="0" distL="0" distR="0" wp14:anchorId="5BD5950A" wp14:editId="3A174ACE">
+            <wp:extent cx="7594631" cy="5616351"/>
+            <wp:effectExtent l="0" t="1270" r="5080" b="5080"/>
+            <wp:docPr id="1239132772" name="Picture 1" descr="A map of a city&#10;&#10;AI-generated content may be incorrect."/>
             <wp:cNvGraphicFramePr>
               <a:graphicFrameLocks xmlns:a="http://schemas.openxmlformats.org/drawingml/2006/main" noChangeAspect="1"/>
             </wp:cNvGraphicFramePr>
@@ -1488,20 +1332,18 @@
               <a:graphicData uri="http://schemas.openxmlformats.org/drawingml/2006/picture">
                 <pic:pic xmlns:pic="http://schemas.openxmlformats.org/drawingml/2006/picture">
                   <pic:nvPicPr>
-                    <pic:cNvPr id="0" name="Picture 2"/>
-                    <pic:cNvPicPr>
-                      <a:picLocks noChangeAspect="1" noChangeArrowheads="1"/>
-                    </pic:cNvPicPr>
+                    <pic:cNvPr id="1239132772" name="Picture 1" descr="A map of a city&#10;&#10;AI-generated content may be incorrect."/>
+                    <pic:cNvPicPr/>
                   </pic:nvPicPr>
                   <pic:blipFill rotWithShape="1">
-                    <a:blip r:embed="rId20">
+                    <a:blip r:embed="rId14">
                       <a:extLst>
                         <a:ext uri="{28A0092B-C50C-407E-A947-70E740481C1C}">
                           <a14:useLocalDpi xmlns:a14="http://schemas.microsoft.com/office/drawing/2010/main" val="0"/>
                         </a:ext>
                       </a:extLst>
                     </a:blip>
-                    <a:srcRect l="4271" r="15867"/>
+                    <a:srcRect r="17003"/>
                     <a:stretch>
                       <a:fillRect/>
                     </a:stretch>
@@ -1509,12 +1351,11 @@
                   <pic:spPr bwMode="auto">
                     <a:xfrm rot="5400000">
                       <a:off x="0" y="0"/>
-                      <a:ext cx="7715559" cy="5930293"/>
+                      <a:ext cx="7623317" cy="5637565"/>
                     </a:xfrm>
                     <a:prstGeom prst="rect">
                       <a:avLst/>
                     </a:prstGeom>
-                    <a:noFill/>
                     <a:ln>
                       <a:noFill/>
                     </a:ln>
@@ -4281,6 +4122,7 @@
   <w:style w:type="character" w:default="1" w:styleId="DefaultParagraphFont">
     <w:name w:val="Default Paragraph Font"/>
     <w:uiPriority w:val="1"/>
+    <w:semiHidden/>
     <w:unhideWhenUsed/>
   </w:style>
   <w:style w:type="table" w:default="1" w:styleId="TableNormal">
@@ -4713,91 +4555,6 @@
 </inkml:ink>
 </file>
 
-<file path=word/ink/ink5.xml><?xml version="1.0" encoding="utf-8"?>
-<inkml:ink xmlns:inkml="http://www.w3.org/2003/InkML">
-  <inkml:definitions>
-    <inkml:context xml:id="ctx0">
-      <inkml:inkSource xml:id="inkSrc0">
-        <inkml:traceFormat>
-          <inkml:channel name="X" type="integer" min="-2.14748E9" max="2.14748E9" units="cm"/>
-          <inkml:channel name="Y" type="integer" min="-2.14748E9" max="2.14748E9" units="cm"/>
-          <inkml:channel name="F" type="integer" max="32767" units="dev"/>
-        </inkml:traceFormat>
-        <inkml:channelProperties>
-          <inkml:channelProperty channel="X" name="resolution" value="1000" units="1/cm"/>
-          <inkml:channelProperty channel="Y" name="resolution" value="1000" units="1/cm"/>
-          <inkml:channelProperty channel="F" name="resolution" value="0" units="1/dev"/>
-        </inkml:channelProperties>
-      </inkml:inkSource>
-      <inkml:timestamp xml:id="ts0" timeString="2025-05-08T21:05:02.801"/>
-    </inkml:context>
-    <inkml:brush xml:id="br0">
-      <inkml:brushProperty name="width" value="0.05" units="cm"/>
-      <inkml:brushProperty name="height" value="0.05" units="cm"/>
-      <inkml:brushProperty name="color" value="#326FA6"/>
-    </inkml:brush>
-  </inkml:definitions>
-  <inkml:trace contextRef="#ctx0" brushRef="#br0">1632 1 24410,'-1632'941'0</inkml:trace>
-</inkml:ink>
-</file>
-
-<file path=word/ink/ink6.xml><?xml version="1.0" encoding="utf-8"?>
-<inkml:ink xmlns:inkml="http://www.w3.org/2003/InkML">
-  <inkml:definitions>
-    <inkml:context xml:id="ctx0">
-      <inkml:inkSource xml:id="inkSrc0">
-        <inkml:traceFormat>
-          <inkml:channel name="X" type="integer" min="-2.14748E9" max="2.14748E9" units="cm"/>
-          <inkml:channel name="Y" type="integer" min="-2.14748E9" max="2.14748E9" units="cm"/>
-          <inkml:channel name="F" type="integer" max="32767" units="dev"/>
-        </inkml:traceFormat>
-        <inkml:channelProperties>
-          <inkml:channelProperty channel="X" name="resolution" value="1000" units="1/cm"/>
-          <inkml:channelProperty channel="Y" name="resolution" value="1000" units="1/cm"/>
-          <inkml:channelProperty channel="F" name="resolution" value="0" units="1/dev"/>
-        </inkml:channelProperties>
-      </inkml:inkSource>
-      <inkml:timestamp xml:id="ts0" timeString="2025-05-08T21:04:53.423"/>
-    </inkml:context>
-    <inkml:brush xml:id="br0">
-      <inkml:brushProperty name="width" value="0.05" units="cm"/>
-      <inkml:brushProperty name="height" value="0.05" units="cm"/>
-      <inkml:brushProperty name="color" value="#326FA6"/>
-    </inkml:brush>
-  </inkml:definitions>
-  <inkml:trace contextRef="#ctx0" brushRef="#br0">457 1452 24575,'-3'-2'0,"0"-1"0,1 0 0,0 0 0,0 0 0,0 0 0,0 0 0,0 0 0,1-1 0,-1 1 0,1-1 0,0 1 0,-1-7 0,0 3 0,-9-33 0,1 0 0,3-1 0,1 0 0,2-1 0,3-80 0,0 102 0,-1-1 0,-1 1 0,-1 0 0,-1 0 0,0 0 0,-15-33 0,-1 12 0,-37-54 0,48 73-1365,7 10-5461</inkml:trace>
-  <inkml:trace contextRef="#ctx0" brushRef="#br0" timeOffset="2766.61">260 712 24575,'-1'0'0,"0"-1"0,0 0 0,0 1 0,0-1 0,1 1 0,-1-1 0,0 0 0,0 0 0,0 1 0,1-1 0,-1 0 0,0 0 0,1 0 0,-1 0 0,1 0 0,-1 0 0,1 0 0,-1 0 0,1 0 0,-1-2 0,-9-31 0,7 24 0,-4-8 0,-1 0 0,-1 0 0,-15-21 0,14 23 0,0 0 0,1-1 0,-13-33 0,17 33 0,-10-28 0,1 0 0,3-2 0,1 1 0,3-1 0,-2-61 0,9 97 23,0 4 29,0-1 0,0 1 0,0-1 0,-1 1 0,-3-14 0,3 19-115,0 1 0,0-1 0,0 0 0,0 0 0,0 0 0,0 1 0,0-1 0,0 1 0,-1-1 0,1 1 0,-1-1 0,1 1 0,-1 0 0,1 0 1,-1-1-1,0 1 0,0 0 0,1 1 0,-1-1 0,0 0 0,0 0 0,0 1 0,0 0 0,0-1 0,0 1 0,-2 0 0,-10-1-6763</inkml:trace>
-</inkml:ink>
-</file>
-
-<file path=word/ink/ink7.xml><?xml version="1.0" encoding="utf-8"?>
-<inkml:ink xmlns:inkml="http://www.w3.org/2003/InkML">
-  <inkml:definitions>
-    <inkml:context xml:id="ctx0">
-      <inkml:inkSource xml:id="inkSrc0">
-        <inkml:traceFormat>
-          <inkml:channel name="X" type="integer" min="-2.14748E9" max="2.14748E9" units="cm"/>
-          <inkml:channel name="Y" type="integer" min="-2.14748E9" max="2.14748E9" units="cm"/>
-          <inkml:channel name="F" type="integer" max="32767" units="dev"/>
-        </inkml:traceFormat>
-        <inkml:channelProperties>
-          <inkml:channelProperty channel="X" name="resolution" value="1000" units="1/cm"/>
-          <inkml:channelProperty channel="Y" name="resolution" value="1000" units="1/cm"/>
-          <inkml:channelProperty channel="F" name="resolution" value="0" units="1/dev"/>
-        </inkml:channelProperties>
-      </inkml:inkSource>
-      <inkml:timestamp xml:id="ts0" timeString="2025-05-08T21:04:46.792"/>
-    </inkml:context>
-    <inkml:brush xml:id="br0">
-      <inkml:brushProperty name="width" value="0.05" units="cm"/>
-      <inkml:brushProperty name="height" value="0.05" units="cm"/>
-      <inkml:brushProperty name="color" value="#326FA6"/>
-    </inkml:brush>
-  </inkml:definitions>
-  <inkml:trace contextRef="#ctx0" brushRef="#br0">364 560 24338,'-363'-560'0</inkml:trace>
-</inkml:ink>
-</file>
-
 <file path=word/theme/theme1.xml><?xml version="1.0" encoding="utf-8"?>
 <a:theme xmlns:a="http://schemas.openxmlformats.org/drawingml/2006/main" name="Office Theme">
   <a:themeElements>

</xml_diff>